<commit_message>
se actualizó pero no cambió nada en la salida del informe en word
</commit_message>
<xml_diff>
--- a/TemplateWord_Erizo.docx
+++ b/TemplateWord_Erizo.docx
@@ -10,7 +10,7 @@
           <w:sz w:val="24"/>
           <w:szCs w:val="24"/>
         </w:rPr>
-        <w:id w:val="-524012751"/>
+        <w:id w:val="2128658284"/>
         <w:docPartObj>
           <w:docPartGallery w:val="Table of Contents"/>
           <w:docPartUnique/>
@@ -47,7 +47,7 @@
           <w:r>
             <w:fldChar w:fldCharType="separate"/>
           </w:r>
-          <w:hyperlink w:anchor="_Toc54704608" w:history="1">
+          <w:hyperlink w:anchor="_Toc54977695" w:history="1">
             <w:r>
               <w:rPr>
                 <w:rStyle w:val="Hipervnculo"/>
@@ -74,7 +74,7 @@
                 <w:noProof/>
                 <w:webHidden/>
               </w:rPr>
-              <w:instrText xml:space="preserve"> PAGEREF _Toc54704608 \h </w:instrText>
+              <w:instrText xml:space="preserve"> PAGEREF _Toc54977695 \h </w:instrText>
             </w:r>
             <w:r>
               <w:rPr>
@@ -117,7 +117,7 @@
               <w:lang w:val="es-CL" w:eastAsia="es-ES_tradnl"/>
             </w:rPr>
           </w:pPr>
-          <w:hyperlink w:anchor="_Toc54704609" w:history="1">
+          <w:hyperlink w:anchor="_Toc54977696" w:history="1">
             <w:r>
               <w:rPr>
                 <w:rStyle w:val="Hipervnculo"/>
@@ -144,7 +144,7 @@
                 <w:noProof/>
                 <w:webHidden/>
               </w:rPr>
-              <w:instrText xml:space="preserve"> PAGEREF _Toc54704609 \h </w:instrText>
+              <w:instrText xml:space="preserve"> PAGEREF _Toc54977696 \h </w:instrText>
             </w:r>
             <w:r>
               <w:rPr>
@@ -187,7 +187,7 @@
               <w:lang w:val="es-CL" w:eastAsia="es-ES_tradnl"/>
             </w:rPr>
           </w:pPr>
-          <w:hyperlink w:anchor="_Toc54704610" w:history="1">
+          <w:hyperlink w:anchor="_Toc54977697" w:history="1">
             <w:r>
               <w:rPr>
                 <w:rStyle w:val="Hipervnculo"/>
@@ -214,7 +214,7 @@
                 <w:noProof/>
                 <w:webHidden/>
               </w:rPr>
-              <w:instrText xml:space="preserve"> PAGEREF _Toc54704610 \h </w:instrText>
+              <w:instrText xml:space="preserve"> PAGEREF _Toc54977697 \h </w:instrText>
             </w:r>
             <w:r>
               <w:rPr>
@@ -257,7 +257,7 @@
               <w:lang w:val="es-CL" w:eastAsia="es-ES_tradnl"/>
             </w:rPr>
           </w:pPr>
-          <w:hyperlink w:anchor="_Toc54704611" w:history="1">
+          <w:hyperlink w:anchor="_Toc54977698" w:history="1">
             <w:r>
               <w:rPr>
                 <w:rStyle w:val="Hipervnculo"/>
@@ -284,7 +284,7 @@
                 <w:noProof/>
                 <w:webHidden/>
               </w:rPr>
-              <w:instrText xml:space="preserve"> PAGEREF _Toc54704611 \h </w:instrText>
+              <w:instrText xml:space="preserve"> PAGEREF _Toc54977698 \h </w:instrText>
             </w:r>
             <w:r>
               <w:rPr>
@@ -327,7 +327,7 @@
               <w:lang w:val="es-CL" w:eastAsia="es-ES_tradnl"/>
             </w:rPr>
           </w:pPr>
-          <w:hyperlink w:anchor="_Toc54704612" w:history="1">
+          <w:hyperlink w:anchor="_Toc54977699" w:history="1">
             <w:r>
               <w:rPr>
                 <w:rStyle w:val="Hipervnculo"/>
@@ -354,7 +354,7 @@
                 <w:noProof/>
                 <w:webHidden/>
               </w:rPr>
-              <w:instrText xml:space="preserve"> PAGEREF _Toc54704612 \h </w:instrText>
+              <w:instrText xml:space="preserve"> PAGEREF _Toc54977699 \h </w:instrText>
             </w:r>
             <w:r>
               <w:rPr>
@@ -397,7 +397,7 @@
               <w:lang w:val="es-CL" w:eastAsia="es-ES_tradnl"/>
             </w:rPr>
           </w:pPr>
-          <w:hyperlink w:anchor="_Toc54704613" w:history="1">
+          <w:hyperlink w:anchor="_Toc54977700" w:history="1">
             <w:r>
               <w:rPr>
                 <w:rStyle w:val="Hipervnculo"/>
@@ -424,7 +424,7 @@
                 <w:noProof/>
                 <w:webHidden/>
               </w:rPr>
-              <w:instrText xml:space="preserve"> PAGEREF _Toc54704613 \h </w:instrText>
+              <w:instrText xml:space="preserve"> PAGEREF _Toc54977700 \h </w:instrText>
             </w:r>
             <w:r>
               <w:rPr>
@@ -467,7 +467,7 @@
               <w:lang w:val="es-CL" w:eastAsia="es-ES_tradnl"/>
             </w:rPr>
           </w:pPr>
-          <w:hyperlink w:anchor="_Toc54704614" w:history="1">
+          <w:hyperlink w:anchor="_Toc54977701" w:history="1">
             <w:r>
               <w:rPr>
                 <w:rStyle w:val="Hipervnculo"/>
@@ -494,7 +494,7 @@
                 <w:noProof/>
                 <w:webHidden/>
               </w:rPr>
-              <w:instrText xml:space="preserve"> PAGEREF _Toc54704614 \h </w:instrText>
+              <w:instrText xml:space="preserve"> PAGEREF _Toc54977701 \h </w:instrText>
             </w:r>
             <w:r>
               <w:rPr>
@@ -537,7 +537,7 @@
               <w:lang w:val="es-CL" w:eastAsia="es-ES_tradnl"/>
             </w:rPr>
           </w:pPr>
-          <w:hyperlink w:anchor="_Toc54704615" w:history="1">
+          <w:hyperlink w:anchor="_Toc54977702" w:history="1">
             <w:r>
               <w:rPr>
                 <w:rStyle w:val="Hipervnculo"/>
@@ -564,7 +564,7 @@
                 <w:noProof/>
                 <w:webHidden/>
               </w:rPr>
-              <w:instrText xml:space="preserve"> PAGEREF _Toc54704615 \h </w:instrText>
+              <w:instrText xml:space="preserve"> PAGEREF _Toc54977702 \h </w:instrText>
             </w:r>
             <w:r>
               <w:rPr>
@@ -607,7 +607,7 @@
               <w:lang w:val="es-CL" w:eastAsia="es-ES_tradnl"/>
             </w:rPr>
           </w:pPr>
-          <w:hyperlink w:anchor="_Toc54704616" w:history="1">
+          <w:hyperlink w:anchor="_Toc54977703" w:history="1">
             <w:r>
               <w:rPr>
                 <w:rStyle w:val="Hipervnculo"/>
@@ -634,7 +634,7 @@
                 <w:noProof/>
                 <w:webHidden/>
               </w:rPr>
-              <w:instrText xml:space="preserve"> PAGEREF _Toc54704616 \h </w:instrText>
+              <w:instrText xml:space="preserve"> PAGEREF _Toc54977703 \h </w:instrText>
             </w:r>
             <w:r>
               <w:rPr>
@@ -654,7 +654,7 @@
                 <w:noProof/>
                 <w:webHidden/>
               </w:rPr>
-              <w:t>2</w:t>
+              <w:t>3</w:t>
             </w:r>
             <w:r>
               <w:rPr>
@@ -677,7 +677,7 @@
               <w:lang w:val="es-CL" w:eastAsia="es-ES_tradnl"/>
             </w:rPr>
           </w:pPr>
-          <w:hyperlink w:anchor="_Toc54704617" w:history="1">
+          <w:hyperlink w:anchor="_Toc54977704" w:history="1">
             <w:r>
               <w:rPr>
                 <w:rStyle w:val="Hipervnculo"/>
@@ -704,7 +704,7 @@
                 <w:noProof/>
                 <w:webHidden/>
               </w:rPr>
-              <w:instrText xml:space="preserve"> PAGEREF _Toc54704617 \h </w:instrText>
+              <w:instrText xml:space="preserve"> PAGEREF _Toc54977704 \h </w:instrText>
             </w:r>
             <w:r>
               <w:rPr>
@@ -724,7 +724,7 @@
                 <w:noProof/>
                 <w:webHidden/>
               </w:rPr>
-              <w:t>2</w:t>
+              <w:t>3</w:t>
             </w:r>
             <w:r>
               <w:rPr>
@@ -747,7 +747,7 @@
               <w:lang w:val="es-CL" w:eastAsia="es-ES_tradnl"/>
             </w:rPr>
           </w:pPr>
-          <w:hyperlink w:anchor="_Toc54704618" w:history="1">
+          <w:hyperlink w:anchor="_Toc54977705" w:history="1">
             <w:r>
               <w:rPr>
                 <w:rStyle w:val="Hipervnculo"/>
@@ -789,7 +789,7 @@
                 <w:noProof/>
                 <w:webHidden/>
               </w:rPr>
-              <w:instrText xml:space="preserve"> PAGEREF _Toc54704618 \h </w:instrText>
+              <w:instrText xml:space="preserve"> PAGEREF _Toc54977705 \h </w:instrText>
             </w:r>
             <w:r>
               <w:rPr>
@@ -809,7 +809,7 @@
                 <w:noProof/>
                 <w:webHidden/>
               </w:rPr>
-              <w:t>2</w:t>
+              <w:t>3</w:t>
             </w:r>
             <w:r>
               <w:rPr>
@@ -832,7 +832,7 @@
               <w:lang w:val="es-CL" w:eastAsia="es-ES_tradnl"/>
             </w:rPr>
           </w:pPr>
-          <w:hyperlink w:anchor="_Toc54704619" w:history="1">
+          <w:hyperlink w:anchor="_Toc54977706" w:history="1">
             <w:r>
               <w:rPr>
                 <w:rStyle w:val="Hipervnculo"/>
@@ -859,7 +859,7 @@
                 <w:noProof/>
                 <w:webHidden/>
               </w:rPr>
-              <w:instrText xml:space="preserve"> PAGEREF _Toc54704619 \h </w:instrText>
+              <w:instrText xml:space="preserve"> PAGEREF _Toc54977706 \h </w:instrText>
             </w:r>
             <w:r>
               <w:rPr>
@@ -879,7 +879,7 @@
                 <w:noProof/>
                 <w:webHidden/>
               </w:rPr>
-              <w:t>3</w:t>
+              <w:t>4</w:t>
             </w:r>
             <w:r>
               <w:rPr>
@@ -902,7 +902,7 @@
               <w:lang w:val="es-CL" w:eastAsia="es-ES_tradnl"/>
             </w:rPr>
           </w:pPr>
-          <w:hyperlink w:anchor="_Toc54704620" w:history="1">
+          <w:hyperlink w:anchor="_Toc54977707" w:history="1">
             <w:r>
               <w:rPr>
                 <w:rStyle w:val="Hipervnculo"/>
@@ -929,7 +929,7 @@
                 <w:noProof/>
                 <w:webHidden/>
               </w:rPr>
-              <w:instrText xml:space="preserve"> PAGEREF _Toc54704620 \h </w:instrText>
+              <w:instrText xml:space="preserve"> PAGEREF _Toc54977707 \h </w:instrText>
             </w:r>
             <w:r>
               <w:rPr>
@@ -949,7 +949,287 @@
                 <w:noProof/>
                 <w:webHidden/>
               </w:rPr>
-              <w:t>3</w:t>
+              <w:t>4</w:t>
+            </w:r>
+            <w:r>
+              <w:rPr>
+                <w:noProof/>
+                <w:webHidden/>
+              </w:rPr>
+              <w:fldChar w:fldCharType="end"/>
+            </w:r>
+          </w:hyperlink>
+        </w:p>
+        <w:p>
+          <w:pPr>
+            <w:pStyle w:val="TDC3"/>
+            <w:tabs>
+              <w:tab w:val="right" w:leader="dot" w:pos="8828"/>
+            </w:tabs>
+            <w:rPr>
+              <w:rFonts w:asciiTheme="minorHAnsi" w:eastAsiaTheme="minorEastAsia" w:hAnsiTheme="minorHAnsi"/>
+              <w:noProof/>
+              <w:lang w:val="es-CL" w:eastAsia="es-ES_tradnl"/>
+            </w:rPr>
+          </w:pPr>
+          <w:hyperlink w:anchor="_Toc54977708" w:history="1">
+            <w:r>
+              <w:rPr>
+                <w:rStyle w:val="Hipervnculo"/>
+                <w:noProof/>
+              </w:rPr>
+              <w:t>6.1.1. Erizo zona norte Región de Los Lagos</w:t>
+            </w:r>
+            <w:r>
+              <w:rPr>
+                <w:noProof/>
+                <w:webHidden/>
+              </w:rPr>
+              <w:tab/>
+            </w:r>
+            <w:r>
+              <w:rPr>
+                <w:noProof/>
+                <w:webHidden/>
+              </w:rPr>
+              <w:fldChar w:fldCharType="begin"/>
+            </w:r>
+            <w:r>
+              <w:rPr>
+                <w:noProof/>
+                <w:webHidden/>
+              </w:rPr>
+              <w:instrText xml:space="preserve"> PAGEREF _Toc54977708 \h </w:instrText>
+            </w:r>
+            <w:r>
+              <w:rPr>
+                <w:noProof/>
+                <w:webHidden/>
+              </w:rPr>
+            </w:r>
+            <w:r>
+              <w:rPr>
+                <w:noProof/>
+                <w:webHidden/>
+              </w:rPr>
+              <w:fldChar w:fldCharType="separate"/>
+            </w:r>
+            <w:r>
+              <w:rPr>
+                <w:noProof/>
+                <w:webHidden/>
+              </w:rPr>
+              <w:t>4</w:t>
+            </w:r>
+            <w:r>
+              <w:rPr>
+                <w:noProof/>
+                <w:webHidden/>
+              </w:rPr>
+              <w:fldChar w:fldCharType="end"/>
+            </w:r>
+          </w:hyperlink>
+        </w:p>
+        <w:p>
+          <w:pPr>
+            <w:pStyle w:val="TDC3"/>
+            <w:tabs>
+              <w:tab w:val="right" w:leader="dot" w:pos="8828"/>
+            </w:tabs>
+            <w:rPr>
+              <w:rFonts w:asciiTheme="minorHAnsi" w:eastAsiaTheme="minorEastAsia" w:hAnsiTheme="minorHAnsi"/>
+              <w:noProof/>
+              <w:lang w:val="es-CL" w:eastAsia="es-ES_tradnl"/>
+            </w:rPr>
+          </w:pPr>
+          <w:hyperlink w:anchor="_Toc54977709" w:history="1">
+            <w:r>
+              <w:rPr>
+                <w:rStyle w:val="Hipervnculo"/>
+                <w:noProof/>
+              </w:rPr>
+              <w:t>6.1.2. Erizo zona sur Región de Los Lagos</w:t>
+            </w:r>
+            <w:r>
+              <w:rPr>
+                <w:noProof/>
+                <w:webHidden/>
+              </w:rPr>
+              <w:tab/>
+            </w:r>
+            <w:r>
+              <w:rPr>
+                <w:noProof/>
+                <w:webHidden/>
+              </w:rPr>
+              <w:fldChar w:fldCharType="begin"/>
+            </w:r>
+            <w:r>
+              <w:rPr>
+                <w:noProof/>
+                <w:webHidden/>
+              </w:rPr>
+              <w:instrText xml:space="preserve"> PAGEREF _Toc54977709 \h </w:instrText>
+            </w:r>
+            <w:r>
+              <w:rPr>
+                <w:noProof/>
+                <w:webHidden/>
+              </w:rPr>
+            </w:r>
+            <w:r>
+              <w:rPr>
+                <w:noProof/>
+                <w:webHidden/>
+              </w:rPr>
+              <w:fldChar w:fldCharType="separate"/>
+            </w:r>
+            <w:r>
+              <w:rPr>
+                <w:noProof/>
+                <w:webHidden/>
+              </w:rPr>
+              <w:t>7</w:t>
+            </w:r>
+            <w:r>
+              <w:rPr>
+                <w:noProof/>
+                <w:webHidden/>
+              </w:rPr>
+              <w:fldChar w:fldCharType="end"/>
+            </w:r>
+          </w:hyperlink>
+        </w:p>
+        <w:p>
+          <w:pPr>
+            <w:pStyle w:val="TDC3"/>
+            <w:tabs>
+              <w:tab w:val="right" w:leader="dot" w:pos="8828"/>
+            </w:tabs>
+            <w:rPr>
+              <w:rFonts w:asciiTheme="minorHAnsi" w:eastAsiaTheme="minorEastAsia" w:hAnsiTheme="minorHAnsi"/>
+              <w:noProof/>
+              <w:lang w:val="es-CL" w:eastAsia="es-ES_tradnl"/>
+            </w:rPr>
+          </w:pPr>
+          <w:hyperlink w:anchor="_Toc54977710" w:history="1">
+            <w:r>
+              <w:rPr>
+                <w:rStyle w:val="Hipervnculo"/>
+                <w:noProof/>
+              </w:rPr>
+              <w:t>6.1.3. Erizo Región de Aysén</w:t>
+            </w:r>
+            <w:r>
+              <w:rPr>
+                <w:noProof/>
+                <w:webHidden/>
+              </w:rPr>
+              <w:tab/>
+            </w:r>
+            <w:r>
+              <w:rPr>
+                <w:noProof/>
+                <w:webHidden/>
+              </w:rPr>
+              <w:fldChar w:fldCharType="begin"/>
+            </w:r>
+            <w:r>
+              <w:rPr>
+                <w:noProof/>
+                <w:webHidden/>
+              </w:rPr>
+              <w:instrText xml:space="preserve"> PAGEREF _Toc54977710 \h </w:instrText>
+            </w:r>
+            <w:r>
+              <w:rPr>
+                <w:noProof/>
+                <w:webHidden/>
+              </w:rPr>
+            </w:r>
+            <w:r>
+              <w:rPr>
+                <w:noProof/>
+                <w:webHidden/>
+              </w:rPr>
+              <w:fldChar w:fldCharType="separate"/>
+            </w:r>
+            <w:r>
+              <w:rPr>
+                <w:noProof/>
+                <w:webHidden/>
+              </w:rPr>
+              <w:t>10</w:t>
+            </w:r>
+            <w:r>
+              <w:rPr>
+                <w:noProof/>
+                <w:webHidden/>
+              </w:rPr>
+              <w:fldChar w:fldCharType="end"/>
+            </w:r>
+          </w:hyperlink>
+        </w:p>
+        <w:p>
+          <w:pPr>
+            <w:pStyle w:val="TDC3"/>
+            <w:tabs>
+              <w:tab w:val="right" w:leader="dot" w:pos="8828"/>
+            </w:tabs>
+            <w:rPr>
+              <w:rFonts w:asciiTheme="minorHAnsi" w:eastAsiaTheme="minorEastAsia" w:hAnsiTheme="minorHAnsi"/>
+              <w:noProof/>
+              <w:lang w:val="es-CL" w:eastAsia="es-ES_tradnl"/>
+            </w:rPr>
+          </w:pPr>
+          <w:hyperlink w:anchor="_Toc54977711" w:history="1">
+            <w:r>
+              <w:rPr>
+                <w:rStyle w:val="Hipervnculo"/>
+                <w:noProof/>
+              </w:rPr>
+              <w:t>6.1.4. Análisis integrado de las tres zonas de estudio</w:t>
+            </w:r>
+            <w:r>
+              <w:rPr>
+                <w:noProof/>
+                <w:webHidden/>
+              </w:rPr>
+              <w:tab/>
+            </w:r>
+            <w:r>
+              <w:rPr>
+                <w:noProof/>
+                <w:webHidden/>
+              </w:rPr>
+              <w:fldChar w:fldCharType="begin"/>
+            </w:r>
+            <w:r>
+              <w:rPr>
+                <w:noProof/>
+                <w:webHidden/>
+              </w:rPr>
+              <w:instrText xml:space="preserve"> PAGEREF _Toc54977711 \h </w:instrText>
+            </w:r>
+            <w:r>
+              <w:rPr>
+                <w:noProof/>
+                <w:webHidden/>
+              </w:rPr>
+            </w:r>
+            <w:r>
+              <w:rPr>
+                <w:noProof/>
+                <w:webHidden/>
+              </w:rPr>
+              <w:fldChar w:fldCharType="separate"/>
+            </w:r>
+            <w:r>
+              <w:rPr>
+                <w:noProof/>
+                <w:webHidden/>
+              </w:rPr>
+              <w:t>13</w:t>
             </w:r>
             <w:r>
               <w:rPr>
@@ -972,7 +1252,7 @@
               <w:lang w:val="es-CL" w:eastAsia="es-ES_tradnl"/>
             </w:rPr>
           </w:pPr>
-          <w:hyperlink w:anchor="_Toc54704621" w:history="1">
+          <w:hyperlink w:anchor="_Toc54977712" w:history="1">
             <w:r>
               <w:rPr>
                 <w:rStyle w:val="Hipervnculo"/>
@@ -999,7 +1279,7 @@
                 <w:noProof/>
                 <w:webHidden/>
               </w:rPr>
-              <w:instrText xml:space="preserve"> PAGEREF _Toc54704621 \h </w:instrText>
+              <w:instrText xml:space="preserve"> PAGEREF _Toc54977712 \h </w:instrText>
             </w:r>
             <w:r>
               <w:rPr>
@@ -1019,7 +1299,77 @@
                 <w:noProof/>
                 <w:webHidden/>
               </w:rPr>
-              <w:t>3</w:t>
+              <w:t>13</w:t>
+            </w:r>
+            <w:r>
+              <w:rPr>
+                <w:noProof/>
+                <w:webHidden/>
+              </w:rPr>
+              <w:fldChar w:fldCharType="end"/>
+            </w:r>
+          </w:hyperlink>
+        </w:p>
+        <w:p>
+          <w:pPr>
+            <w:pStyle w:val="TDC1"/>
+            <w:tabs>
+              <w:tab w:val="right" w:leader="dot" w:pos="8828"/>
+            </w:tabs>
+            <w:rPr>
+              <w:rFonts w:asciiTheme="minorHAnsi" w:eastAsiaTheme="minorEastAsia" w:hAnsiTheme="minorHAnsi"/>
+              <w:noProof/>
+              <w:lang w:val="es-CL" w:eastAsia="es-ES_tradnl"/>
+            </w:rPr>
+          </w:pPr>
+          <w:hyperlink w:anchor="_Toc54977713" w:history="1">
+            <w:r>
+              <w:rPr>
+                <w:rStyle w:val="Hipervnculo"/>
+                <w:noProof/>
+              </w:rPr>
+              <w:t>8. REFERENCIAS</w:t>
+            </w:r>
+            <w:r>
+              <w:rPr>
+                <w:noProof/>
+                <w:webHidden/>
+              </w:rPr>
+              <w:tab/>
+            </w:r>
+            <w:r>
+              <w:rPr>
+                <w:noProof/>
+                <w:webHidden/>
+              </w:rPr>
+              <w:fldChar w:fldCharType="begin"/>
+            </w:r>
+            <w:r>
+              <w:rPr>
+                <w:noProof/>
+                <w:webHidden/>
+              </w:rPr>
+              <w:instrText xml:space="preserve"> PAGEREF _Toc54977713 \h </w:instrText>
+            </w:r>
+            <w:r>
+              <w:rPr>
+                <w:noProof/>
+                <w:webHidden/>
+              </w:rPr>
+            </w:r>
+            <w:r>
+              <w:rPr>
+                <w:noProof/>
+                <w:webHidden/>
+              </w:rPr>
+              <w:fldChar w:fldCharType="separate"/>
+            </w:r>
+            <w:r>
+              <w:rPr>
+                <w:noProof/>
+                <w:webHidden/>
+              </w:rPr>
+              <w:t>13</w:t>
             </w:r>
             <w:r>
               <w:rPr>
@@ -1042,7 +1392,7 @@
         <w:pStyle w:val="Ttulo1"/>
       </w:pPr>
       <w:bookmarkStart w:id="0" w:name="resumen-ejecutivo"/>
-      <w:bookmarkStart w:id="1" w:name="_Toc54704608"/>
+      <w:bookmarkStart w:id="1" w:name="_Toc54977695"/>
       <w:r>
         <w:lastRenderedPageBreak/>
         <w:t>1. RESUMEN EJECUTIVO</w:t>
@@ -1055,7 +1405,7 @@
         <w:pStyle w:val="Ttulo1"/>
       </w:pPr>
       <w:bookmarkStart w:id="2" w:name="introducción"/>
-      <w:bookmarkStart w:id="3" w:name="_Toc54704609"/>
+      <w:bookmarkStart w:id="3" w:name="_Toc54977696"/>
       <w:r>
         <w:t>2. INTRODUCCIÓN</w:t>
       </w:r>
@@ -1067,7 +1417,7 @@
         <w:pStyle w:val="Ttulo1"/>
       </w:pPr>
       <w:bookmarkStart w:id="4" w:name="antecedentes"/>
-      <w:bookmarkStart w:id="5" w:name="_Toc54704610"/>
+      <w:bookmarkStart w:id="5" w:name="_Toc54977697"/>
       <w:r>
         <w:t>3. ANTECEDENTES</w:t>
       </w:r>
@@ -1079,7 +1429,7 @@
         <w:pStyle w:val="Ttulo2"/>
       </w:pPr>
       <w:bookmarkStart w:id="6" w:name="X48aeefcedb3977f35ebf420c7f2bfe0443c45cf"/>
-      <w:bookmarkStart w:id="7" w:name="_Toc54704611"/>
+      <w:bookmarkStart w:id="7" w:name="_Toc54977698"/>
       <w:r>
         <w:t>Contexto Normativo de los Planes de Manejo Bentónico</w:t>
       </w:r>
@@ -1091,7 +1441,7 @@
         <w:pStyle w:val="Ttulo2"/>
       </w:pPr>
       <w:bookmarkStart w:id="8" w:name="Xaabbee92e86a9ac7fbde52be12f3a45e5556464"/>
-      <w:bookmarkStart w:id="9" w:name="_Toc54704612"/>
+      <w:bookmarkStart w:id="9" w:name="_Toc54977699"/>
       <w:r>
         <w:t>Plan de Manejo de erizo en las regiones de Los Lagos y Aysén</w:t>
       </w:r>
@@ -1103,7 +1453,7 @@
         <w:pStyle w:val="Ttulo1"/>
       </w:pPr>
       <w:bookmarkStart w:id="10" w:name="objetivos"/>
-      <w:bookmarkStart w:id="11" w:name="_Toc54704613"/>
+      <w:bookmarkStart w:id="11" w:name="_Toc54977700"/>
       <w:r>
         <w:t>4. OBJETIVOS</w:t>
       </w:r>
@@ -1115,7 +1465,7 @@
         <w:pStyle w:val="Ttulo2"/>
       </w:pPr>
       <w:bookmarkStart w:id="12" w:name="objetivo-general"/>
-      <w:bookmarkStart w:id="13" w:name="_Toc54704614"/>
+      <w:bookmarkStart w:id="13" w:name="_Toc54977701"/>
       <w:r>
         <w:t>4.1. Objetivo General</w:t>
       </w:r>
@@ -1124,10 +1474,21 @@
     </w:p>
     <w:p>
       <w:pPr>
+        <w:pStyle w:val="FirstParagraph"/>
+      </w:pPr>
+      <w:r>
+        <w:t>Evaluar el estado de situación del/de los recurso/s objetivo y generar y analizar información que permita apoyar el establecimiento de medidas de administración</w:t>
+      </w:r>
+      <w:r>
+        <w:t xml:space="preserve"> y la implementación y evaluación de Planes de Manejo de pesquerías bentónicas.</w:t>
+      </w:r>
+    </w:p>
+    <w:p>
+      <w:pPr>
         <w:pStyle w:val="Ttulo2"/>
       </w:pPr>
       <w:bookmarkStart w:id="14" w:name="objetivos-específicos"/>
-      <w:bookmarkStart w:id="15" w:name="_Toc54704615"/>
+      <w:bookmarkStart w:id="15" w:name="_Toc54977702"/>
       <w:r>
         <w:t>4.2. Objetivos específicos</w:t>
       </w:r>
@@ -1136,11 +1497,50 @@
     </w:p>
     <w:p>
       <w:pPr>
+        <w:pStyle w:val="FirstParagraph"/>
+      </w:pPr>
+      <w:r>
+        <w:t>4.2.1.    Efectuar el análisis de la situación actualizada del recurso y su pesquería sobre la base de la información generada y disponible a la fech</w:t>
+      </w:r>
+      <w:r>
+        <w:t>a, con la realización de evaluaciones de stock de los recursos, según corresponda.</w:t>
+      </w:r>
+    </w:p>
+    <w:p>
+      <w:pPr>
+        <w:pStyle w:val="Textoindependiente"/>
+      </w:pPr>
+      <w:r>
+        <w:t>4.2.2.    Analizar información económica y de mercado de recursos bentónicos con planes de manejo en desarrollo.</w:t>
+      </w:r>
+    </w:p>
+    <w:p>
+      <w:pPr>
+        <w:pStyle w:val="Textoindependiente"/>
+      </w:pPr>
+      <w:r>
+        <w:t>4.2.3.    Evaluar el desempeño de los Planes de Manejo y pro</w:t>
+      </w:r>
+      <w:r>
+        <w:t>poner adaptaciones en función de la información disponible.</w:t>
+      </w:r>
+    </w:p>
+    <w:p>
+      <w:pPr>
+        <w:pStyle w:val="Textoindependiente"/>
+      </w:pPr>
+      <w:r>
+        <w:t>4.2.4.    Brindar asesoría técnica en temas específicos requeridos para la implementación de planes de manejo de pesquerías bentónicas o medidas de administración.</w:t>
+      </w:r>
+    </w:p>
+    <w:p>
+      <w:pPr>
         <w:pStyle w:val="Ttulo1"/>
       </w:pPr>
       <w:bookmarkStart w:id="16" w:name="metodología"/>
-      <w:bookmarkStart w:id="17" w:name="_Toc54704616"/>
-      <w:r>
+      <w:bookmarkStart w:id="17" w:name="_Toc54977703"/>
+      <w:r>
+        <w:lastRenderedPageBreak/>
         <w:t>5. METODOLOGÍA</w:t>
       </w:r>
       <w:bookmarkEnd w:id="16"/>
@@ -1151,318 +1551,15 @@
         <w:pStyle w:val="Ttulo2"/>
       </w:pPr>
       <w:bookmarkStart w:id="18" w:name="objetivo-específico-4.2.1"/>
-      <w:bookmarkStart w:id="19" w:name="_Toc54704617"/>
-      <w:r>
-        <w:t>5.1. Objetivo específico 4.2.1</w:t>
+      <w:bookmarkStart w:id="19" w:name="_Toc54977704"/>
+      <w:r>
+        <w:t>5.1. Objetivo esp</w:t>
+      </w:r>
+      <w:r>
+        <w:t>ecífico 4.2.1</w:t>
       </w:r>
       <w:bookmarkEnd w:id="18"/>
       <w:bookmarkEnd w:id="19"/>
-    </w:p>
-    <w:p>
-      <w:pPr>
-        <w:pStyle w:val="FirstParagraph"/>
-      </w:pPr>
-      <w:r>
-        <w:rPr>
-          <w:i/>
-        </w:rPr>
-        <w:t>“Efectuar el análisis de la situación actualizada del recurso y su pesquería sobre la b</w:t>
-      </w:r>
-      <w:r>
-        <w:rPr>
-          <w:i/>
-        </w:rPr>
-        <w:t>ase de la información generada y disponible la fecha para la realización de evaluaciones de stock de los recursos”.</w:t>
-      </w:r>
-    </w:p>
-    <w:p>
-      <w:pPr>
-        <w:pStyle w:val="Ttulo3"/>
-      </w:pPr>
-      <w:bookmarkStart w:id="20" w:name="para-el-recurso-erizo-loxechinus-albus."/>
-      <w:bookmarkStart w:id="21" w:name="_Toc54704618"/>
-      <w:r>
-        <w:t>5.1.1. Para el recurso erizo (</w:t>
-      </w:r>
-      <w:r>
-        <w:rPr>
-          <w:i/>
-        </w:rPr>
-        <w:t>Loxechinus albus</w:t>
-      </w:r>
-      <w:r>
-        <w:t>).</w:t>
-      </w:r>
-      <w:bookmarkEnd w:id="20"/>
-      <w:bookmarkEnd w:id="21"/>
-    </w:p>
-    <w:p>
-      <w:pPr>
-        <w:pStyle w:val="Ttulo4"/>
-      </w:pPr>
-      <w:bookmarkStart w:id="22" w:name="unidades-de-stock"/>
-      <w:r>
-        <w:t>Unidades de stock</w:t>
-      </w:r>
-      <w:bookmarkEnd w:id="22"/>
-    </w:p>
-    <w:p>
-      <w:pPr>
-        <w:pStyle w:val="Ttulo4"/>
-      </w:pPr>
-      <w:bookmarkStart w:id="23" w:name="actualización-de-antecedentes-y-datos"/>
-      <w:r>
-        <w:t>Actualización de antecedentes y datos</w:t>
-      </w:r>
-      <w:bookmarkEnd w:id="23"/>
-    </w:p>
-    <w:p>
-      <w:pPr>
-        <w:numPr>
-          <w:ilvl w:val="0"/>
-          <w:numId w:val="25"/>
-        </w:numPr>
-      </w:pPr>
-      <w:r>
-        <w:t>Análisis de los desembarques</w:t>
-      </w:r>
-    </w:p>
-    <w:p>
-      <w:pPr>
-        <w:numPr>
-          <w:ilvl w:val="0"/>
-          <w:numId w:val="25"/>
-        </w:numPr>
-      </w:pPr>
-      <w:r>
-        <w:t>Estruc</w:t>
-      </w:r>
-      <w:r>
-        <w:t>tura de tallas de la pesquería</w:t>
-      </w:r>
-    </w:p>
-    <w:p>
-      <w:pPr>
-        <w:numPr>
-          <w:ilvl w:val="0"/>
-          <w:numId w:val="25"/>
-        </w:numPr>
-      </w:pPr>
-      <w:r>
-        <w:t>Índice de abundancia relativa (CPUE)</w:t>
-      </w:r>
-    </w:p>
-    <w:p>
-      <w:pPr>
-        <w:numPr>
-          <w:ilvl w:val="0"/>
-          <w:numId w:val="25"/>
-        </w:numPr>
-      </w:pPr>
-      <w:r>
-        <w:t>Parámetros de historia de vida</w:t>
-      </w:r>
-    </w:p>
-    <w:p>
-      <w:pPr>
-        <w:numPr>
-          <w:ilvl w:val="0"/>
-          <w:numId w:val="26"/>
-        </w:numPr>
-      </w:pPr>
-      <w:r>
-        <w:t>Crecimiento</w:t>
-      </w:r>
-    </w:p>
-    <w:p>
-      <w:pPr>
-        <w:numPr>
-          <w:ilvl w:val="0"/>
-          <w:numId w:val="26"/>
-        </w:numPr>
-      </w:pPr>
-      <w:r>
-        <w:t>Mortalidad natural</w:t>
-      </w:r>
-    </w:p>
-    <w:p>
-      <w:pPr>
-        <w:numPr>
-          <w:ilvl w:val="0"/>
-          <w:numId w:val="26"/>
-        </w:numPr>
-      </w:pPr>
-      <w:r>
-        <w:lastRenderedPageBreak/>
-        <w:t>Madurez sexual</w:t>
-      </w:r>
-    </w:p>
-    <w:p>
-      <w:pPr>
-        <w:pStyle w:val="Ttulo4"/>
-      </w:pPr>
-      <w:bookmarkStart w:id="24" w:name="evaluación-de-stock"/>
-      <w:r>
-        <w:t>Evaluación de stock</w:t>
-      </w:r>
-      <w:bookmarkEnd w:id="24"/>
-    </w:p>
-    <w:p>
-      <w:pPr>
-        <w:numPr>
-          <w:ilvl w:val="0"/>
-          <w:numId w:val="27"/>
-        </w:numPr>
-      </w:pPr>
-      <w:r>
-        <w:t>Mortalidad por pesca</w:t>
-      </w:r>
-    </w:p>
-    <w:p>
-      <w:pPr>
-        <w:numPr>
-          <w:ilvl w:val="0"/>
-          <w:numId w:val="27"/>
-        </w:numPr>
-      </w:pPr>
-      <w:r>
-        <w:t>Selectividad</w:t>
-      </w:r>
-    </w:p>
-    <w:p>
-      <w:pPr>
-        <w:numPr>
-          <w:ilvl w:val="0"/>
-          <w:numId w:val="27"/>
-        </w:numPr>
-      </w:pPr>
-      <w:r>
-        <w:t>Capturabilidad</w:t>
-      </w:r>
-    </w:p>
-    <w:p>
-      <w:pPr>
-        <w:numPr>
-          <w:ilvl w:val="0"/>
-          <w:numId w:val="27"/>
-        </w:numPr>
-      </w:pPr>
-      <w:r>
-        <w:t>Ponderadores de la información</w:t>
-      </w:r>
-    </w:p>
-    <w:p>
-      <w:pPr>
-        <w:numPr>
-          <w:ilvl w:val="0"/>
-          <w:numId w:val="28"/>
-        </w:numPr>
-      </w:pPr>
-      <w:r>
-        <w:t>Tamaño de muestra</w:t>
-      </w:r>
-    </w:p>
-    <w:p>
-      <w:pPr>
-        <w:numPr>
-          <w:ilvl w:val="0"/>
-          <w:numId w:val="28"/>
-        </w:numPr>
-      </w:pPr>
-      <w:r>
-        <w:t>Coeficientes de variación</w:t>
-      </w:r>
-    </w:p>
-    <w:p>
-      <w:pPr>
-        <w:pStyle w:val="Ttulo4"/>
-      </w:pPr>
-      <w:bookmarkStart w:id="25" w:name="Xcbd5c32ad370d9670f4e42fb320328b0fe6537b"/>
-      <w:r>
-        <w:t>Estimación de Puntos Biológicos de Referencia (PBR)</w:t>
-      </w:r>
-      <w:bookmarkEnd w:id="25"/>
-    </w:p>
-    <w:p>
-      <w:pPr>
-        <w:pStyle w:val="Ttulo4"/>
-      </w:pPr>
-      <w:bookmarkStart w:id="26" w:name="diagnóstico-del-modelo"/>
-      <w:r>
-        <w:t>Diagnóstico del modelo</w:t>
-      </w:r>
-      <w:bookmarkEnd w:id="26"/>
-    </w:p>
-    <w:p>
-      <w:pPr>
-        <w:numPr>
-          <w:ilvl w:val="0"/>
-          <w:numId w:val="29"/>
-        </w:numPr>
-      </w:pPr>
-      <w:r>
-        <w:t>Análisis de ajustes y residuales</w:t>
-      </w:r>
-    </w:p>
-    <w:p>
-      <w:pPr>
-        <w:numPr>
-          <w:ilvl w:val="0"/>
-          <w:numId w:val="29"/>
-        </w:numPr>
-      </w:pPr>
-      <w:r>
-        <w:t>Análisis retrospectivo</w:t>
-      </w:r>
-    </w:p>
-    <w:p>
-      <w:pPr>
-        <w:numPr>
-          <w:ilvl w:val="0"/>
-          <w:numId w:val="29"/>
-        </w:numPr>
-      </w:pPr>
-      <w:r>
-        <w:t>Perfil de verosimilitud</w:t>
-      </w:r>
-    </w:p>
-    <w:p>
-      <w:pPr>
-        <w:numPr>
-          <w:ilvl w:val="0"/>
-          <w:numId w:val="29"/>
-        </w:numPr>
-      </w:pPr>
-      <w:r>
-        <w:t>Análisis de sensibilidad</w:t>
-      </w:r>
-    </w:p>
-    <w:p>
-      <w:pPr>
-        <w:pStyle w:val="Ttulo1"/>
-      </w:pPr>
-      <w:bookmarkStart w:id="27" w:name="resultados"/>
-      <w:bookmarkStart w:id="28" w:name="_Toc54704619"/>
-      <w:r>
-        <w:t>6</w:t>
-      </w:r>
-      <w:r>
-        <w:t>. RESULTADOS</w:t>
-      </w:r>
-      <w:bookmarkEnd w:id="27"/>
-      <w:bookmarkEnd w:id="28"/>
-    </w:p>
-    <w:p>
-      <w:pPr>
-        <w:pStyle w:val="Ttulo2"/>
-      </w:pPr>
-      <w:bookmarkStart w:id="29" w:name="objetivo-específico-4.2.1-1"/>
-      <w:bookmarkStart w:id="30" w:name="_Toc54704620"/>
-      <w:r>
-        <w:t>6.1. Objetivo específico 4.2.1</w:t>
-      </w:r>
-      <w:bookmarkEnd w:id="29"/>
-      <w:bookmarkEnd w:id="30"/>
     </w:p>
     <w:p>
       <w:pPr>
@@ -1477,23 +1574,1317 @@
     </w:p>
     <w:p>
       <w:pPr>
+        <w:pStyle w:val="Ttulo3"/>
+      </w:pPr>
+      <w:bookmarkStart w:id="20" w:name="para-el-recurso-erizo-loxechinus-albus."/>
+      <w:bookmarkStart w:id="21" w:name="_Toc54977705"/>
+      <w:r>
+        <w:t>5.1.1. Para el recurso erizo (</w:t>
+      </w:r>
+      <w:r>
+        <w:rPr>
+          <w:i/>
+        </w:rPr>
+        <w:t>Loxechinu</w:t>
+      </w:r>
+      <w:r>
+        <w:rPr>
+          <w:i/>
+        </w:rPr>
+        <w:t>s albus</w:t>
+      </w:r>
+      <w:r>
+        <w:t>).</w:t>
+      </w:r>
+      <w:bookmarkEnd w:id="20"/>
+      <w:bookmarkEnd w:id="21"/>
+    </w:p>
+    <w:p>
+      <w:pPr>
+        <w:pStyle w:val="Ttulo4"/>
+      </w:pPr>
+      <w:bookmarkStart w:id="22" w:name="unidades-de-stock"/>
+      <w:r>
+        <w:t>Unidades de stock</w:t>
+      </w:r>
+      <w:bookmarkEnd w:id="22"/>
+    </w:p>
+    <w:p>
+      <w:pPr>
+        <w:pStyle w:val="Ttulo4"/>
+      </w:pPr>
+      <w:bookmarkStart w:id="23" w:name="actualización-de-antecedentes-y-datos"/>
+      <w:r>
+        <w:t>Actualización de antecedentes y datos</w:t>
+      </w:r>
+      <w:bookmarkEnd w:id="23"/>
+    </w:p>
+    <w:p>
+      <w:pPr>
+        <w:numPr>
+          <w:ilvl w:val="0"/>
+          <w:numId w:val="31"/>
+        </w:numPr>
+      </w:pPr>
+      <w:r>
+        <w:t>Análisis de los desembarques</w:t>
+      </w:r>
+    </w:p>
+    <w:p>
+      <w:pPr>
+        <w:numPr>
+          <w:ilvl w:val="0"/>
+          <w:numId w:val="31"/>
+        </w:numPr>
+      </w:pPr>
+      <w:r>
+        <w:t>Estructura de tallas de la pesquería</w:t>
+      </w:r>
+    </w:p>
+    <w:p>
+      <w:pPr>
+        <w:numPr>
+          <w:ilvl w:val="0"/>
+          <w:numId w:val="31"/>
+        </w:numPr>
+      </w:pPr>
+      <w:r>
+        <w:t>Índice de abundancia relativa (CPUE)</w:t>
+      </w:r>
+    </w:p>
+    <w:p>
+      <w:pPr>
+        <w:numPr>
+          <w:ilvl w:val="0"/>
+          <w:numId w:val="31"/>
+        </w:numPr>
+      </w:pPr>
+      <w:r>
+        <w:t>Parámetros de historia de vida</w:t>
+      </w:r>
+    </w:p>
+    <w:p>
+      <w:pPr>
+        <w:numPr>
+          <w:ilvl w:val="0"/>
+          <w:numId w:val="32"/>
+        </w:numPr>
+      </w:pPr>
+      <w:r>
+        <w:t>Crecimiento</w:t>
+      </w:r>
+    </w:p>
+    <w:p>
+      <w:pPr>
+        <w:numPr>
+          <w:ilvl w:val="0"/>
+          <w:numId w:val="32"/>
+        </w:numPr>
+      </w:pPr>
+      <w:r>
+        <w:t>Mortalidad natural</w:t>
+      </w:r>
+    </w:p>
+    <w:p>
+      <w:pPr>
+        <w:numPr>
+          <w:ilvl w:val="0"/>
+          <w:numId w:val="32"/>
+        </w:numPr>
+      </w:pPr>
+      <w:r>
+        <w:t>Madurez sexual</w:t>
+      </w:r>
+    </w:p>
+    <w:p>
+      <w:pPr>
+        <w:pStyle w:val="Ttulo4"/>
+      </w:pPr>
+      <w:bookmarkStart w:id="24" w:name="evaluación-de-stock"/>
+      <w:r>
+        <w:t>Evaluación de stock</w:t>
+      </w:r>
+      <w:bookmarkEnd w:id="24"/>
+    </w:p>
+    <w:p>
+      <w:pPr>
+        <w:numPr>
+          <w:ilvl w:val="0"/>
+          <w:numId w:val="33"/>
+        </w:numPr>
+      </w:pPr>
+      <w:r>
+        <w:t>Mortalidad por pesca</w:t>
+      </w:r>
+    </w:p>
+    <w:p>
+      <w:pPr>
+        <w:numPr>
+          <w:ilvl w:val="0"/>
+          <w:numId w:val="33"/>
+        </w:numPr>
+      </w:pPr>
+      <w:r>
+        <w:t>Selectividad</w:t>
+      </w:r>
+    </w:p>
+    <w:p>
+      <w:pPr>
+        <w:numPr>
+          <w:ilvl w:val="0"/>
+          <w:numId w:val="33"/>
+        </w:numPr>
+      </w:pPr>
+      <w:r>
+        <w:t>Capturabilidad</w:t>
+      </w:r>
+    </w:p>
+    <w:p>
+      <w:pPr>
+        <w:numPr>
+          <w:ilvl w:val="0"/>
+          <w:numId w:val="33"/>
+        </w:numPr>
+      </w:pPr>
+      <w:r>
+        <w:t>Ponderadores de la información</w:t>
+      </w:r>
+    </w:p>
+    <w:p>
+      <w:pPr>
+        <w:numPr>
+          <w:ilvl w:val="0"/>
+          <w:numId w:val="34"/>
+        </w:numPr>
+      </w:pPr>
+      <w:r>
+        <w:t>Tamaño de muestra</w:t>
+      </w:r>
+    </w:p>
+    <w:p>
+      <w:pPr>
+        <w:numPr>
+          <w:ilvl w:val="0"/>
+          <w:numId w:val="34"/>
+        </w:numPr>
+      </w:pPr>
+      <w:r>
+        <w:t>Coeficientes de variación</w:t>
+      </w:r>
+    </w:p>
+    <w:p>
+      <w:pPr>
+        <w:pStyle w:val="Ttulo4"/>
+      </w:pPr>
+      <w:bookmarkStart w:id="25" w:name="Xcbd5c32ad370d9670f4e42fb320328b0fe6537b"/>
+      <w:r>
+        <w:t>Estimación de Puntos Biológicos de Referencia (PBR)</w:t>
+      </w:r>
+      <w:bookmarkEnd w:id="25"/>
+    </w:p>
+    <w:p>
+      <w:pPr>
+        <w:pStyle w:val="Ttulo4"/>
+      </w:pPr>
+      <w:bookmarkStart w:id="26" w:name="diagnóstico-del-modelo"/>
+      <w:r>
+        <w:t>Diagnóstico del modelo</w:t>
+      </w:r>
+      <w:bookmarkEnd w:id="26"/>
+    </w:p>
+    <w:p>
+      <w:pPr>
+        <w:numPr>
+          <w:ilvl w:val="0"/>
+          <w:numId w:val="35"/>
+        </w:numPr>
+      </w:pPr>
+      <w:r>
+        <w:t xml:space="preserve">Análisis de ajustes y </w:t>
+      </w:r>
+      <w:r>
+        <w:t>residuales</w:t>
+      </w:r>
+    </w:p>
+    <w:p>
+      <w:pPr>
+        <w:numPr>
+          <w:ilvl w:val="0"/>
+          <w:numId w:val="35"/>
+        </w:numPr>
+      </w:pPr>
+      <w:r>
+        <w:t>Análisis retrospectivo</w:t>
+      </w:r>
+    </w:p>
+    <w:p>
+      <w:pPr>
+        <w:numPr>
+          <w:ilvl w:val="0"/>
+          <w:numId w:val="35"/>
+        </w:numPr>
+      </w:pPr>
+      <w:r>
+        <w:t>Perfil de verosimilitud</w:t>
+      </w:r>
+    </w:p>
+    <w:p>
+      <w:pPr>
+        <w:numPr>
+          <w:ilvl w:val="0"/>
+          <w:numId w:val="35"/>
+        </w:numPr>
+      </w:pPr>
+      <w:r>
+        <w:t>Análisis de sensibilidad</w:t>
+      </w:r>
+    </w:p>
+    <w:p>
+      <w:pPr>
         <w:pStyle w:val="Ttulo1"/>
       </w:pPr>
-      <w:bookmarkStart w:id="31" w:name="discusión"/>
-      <w:bookmarkStart w:id="32" w:name="_Toc54704621"/>
-      <w:r>
-        <w:t>7. DISCUS</w:t>
-      </w:r>
-      <w:r>
-        <w:t>IÓN</w:t>
+      <w:bookmarkStart w:id="27" w:name="resultados"/>
+      <w:bookmarkStart w:id="28" w:name="_Toc54977706"/>
+      <w:r>
+        <w:lastRenderedPageBreak/>
+        <w:t>6. RESULTADOS</w:t>
+      </w:r>
+      <w:bookmarkEnd w:id="27"/>
+      <w:bookmarkEnd w:id="28"/>
+    </w:p>
+    <w:p>
+      <w:pPr>
+        <w:pStyle w:val="Ttulo2"/>
+      </w:pPr>
+      <w:bookmarkStart w:id="29" w:name="objetivo-específico-4.2.1-1"/>
+      <w:bookmarkStart w:id="30" w:name="_Toc54977707"/>
+      <w:r>
+        <w:t>6.1. Objetivo específico 4.2.1</w:t>
+      </w:r>
+      <w:bookmarkEnd w:id="29"/>
+      <w:bookmarkEnd w:id="30"/>
+    </w:p>
+    <w:p>
+      <w:pPr>
+        <w:pStyle w:val="FirstParagraph"/>
+      </w:pPr>
+      <w:r>
+        <w:rPr>
+          <w:i/>
+        </w:rPr>
+        <w:t>“</w:t>
+      </w:r>
+      <w:r>
+        <w:rPr>
+          <w:i/>
+        </w:rPr>
+        <w:t>Efectuar el análisis de la situación actualizada del recurso y su pesquería sobre la base de la información generada y disponible la fecha para la realización de evaluaciones de stock de los recursos”.</w:t>
+      </w:r>
+    </w:p>
+    <w:p>
+      <w:pPr>
+        <w:pStyle w:val="Ttulo3"/>
+      </w:pPr>
+      <w:bookmarkStart w:id="31" w:name="erizo-zona-norte-región-de-los-lagos"/>
+      <w:bookmarkStart w:id="32" w:name="_Toc54977708"/>
+      <w:r>
+        <w:t>6.1.1. Erizo zona norte Región de Los Lagos</w:t>
       </w:r>
       <w:bookmarkEnd w:id="31"/>
       <w:bookmarkEnd w:id="32"/>
     </w:p>
+    <w:p>
+      <w:pPr>
+        <w:pStyle w:val="Ttulo4"/>
+      </w:pPr>
+      <w:bookmarkStart w:id="33" w:name="diagnóstico-del-modelo-1"/>
+      <w:r>
+        <w:t>Diagnóstic</w:t>
+      </w:r>
+      <w:r>
+        <w:t>o del modelo</w:t>
+      </w:r>
+      <w:bookmarkEnd w:id="33"/>
+    </w:p>
+    <w:p>
+      <w:pPr>
+        <w:pStyle w:val="Compact"/>
+        <w:numPr>
+          <w:ilvl w:val="0"/>
+          <w:numId w:val="36"/>
+        </w:numPr>
+      </w:pPr>
+      <w:r>
+        <w:t>Ajustes del modelo a los datos observados</w:t>
+      </w:r>
+    </w:p>
+    <w:p>
+      <w:pPr>
+        <w:pStyle w:val="CaptionedFigure"/>
+      </w:pPr>
+      <w:r>
+        <w:rPr>
+          <w:noProof/>
+        </w:rPr>
+        <w:lastRenderedPageBreak/>
+        <w:drawing>
+          <wp:inline distT="0" distB="0" distL="0" distR="0">
+            <wp:extent cx="5486400" cy="5486400"/>
+            <wp:effectExtent l="0" t="0" r="0" b="0"/>
+            <wp:docPr id="1" name="Picture" descr="Figura 1. Ajuste del modelo a la información de CPUE, desembarque para el erizo de la zona X Norte. Los puntos representan a las observaciones junto a sus niveles de incertidumbre. La línea negra sólida muestra el valor estimado por el modelo"/>
+            <wp:cNvGraphicFramePr/>
+            <a:graphic xmlns:a="http://schemas.openxmlformats.org/drawingml/2006/main">
+              <a:graphicData uri="http://schemas.openxmlformats.org/drawingml/2006/picture">
+                <pic:pic xmlns:pic="http://schemas.openxmlformats.org/drawingml/2006/picture">
+                  <pic:nvPicPr>
+                    <pic:cNvPr id="0" name="Picture" descr="Figuras/Fig_ajustesIndices_XN-1.pdf"/>
+                    <pic:cNvPicPr>
+                      <a:picLocks noChangeAspect="1" noChangeArrowheads="1"/>
+                    </pic:cNvPicPr>
+                  </pic:nvPicPr>
+                  <pic:blipFill>
+                    <a:blip r:embed="rId7"/>
+                    <a:stretch>
+                      <a:fillRect/>
+                    </a:stretch>
+                  </pic:blipFill>
+                  <pic:spPr bwMode="auto">
+                    <a:xfrm>
+                      <a:off x="0" y="0"/>
+                      <a:ext cx="5486400" cy="5486400"/>
+                    </a:xfrm>
+                    <a:prstGeom prst="rect">
+                      <a:avLst/>
+                    </a:prstGeom>
+                    <a:noFill/>
+                    <a:ln w="9525">
+                      <a:noFill/>
+                      <a:headEnd/>
+                      <a:tailEnd/>
+                    </a:ln>
+                  </pic:spPr>
+                </pic:pic>
+              </a:graphicData>
+            </a:graphic>
+          </wp:inline>
+        </w:drawing>
+      </w:r>
+    </w:p>
+    <w:p>
+      <w:pPr>
+        <w:pStyle w:val="ImageCaption"/>
+        <w:spacing w:after="360"/>
+        <w:rPr>
+          <w:sz w:val="22"/>
+          <w:szCs w:val="22"/>
+        </w:rPr>
+      </w:pPr>
+      <w:r>
+        <w:rPr>
+          <w:b/>
+          <w:sz w:val="22"/>
+          <w:szCs w:val="22"/>
+        </w:rPr>
+        <w:t>Figura 1</w:t>
+      </w:r>
+      <w:r>
+        <w:rPr>
+          <w:sz w:val="22"/>
+          <w:szCs w:val="22"/>
+        </w:rPr>
+        <w:t>. Ajuste del modelo a la información de CPUE, desembarque para el erizo de la zona X Norte. Los puntos representan a las observaciones junto a sus niveles de incertidumbre. La línea negra sól</w:t>
+      </w:r>
+      <w:r>
+        <w:rPr>
+          <w:sz w:val="22"/>
+          <w:szCs w:val="22"/>
+        </w:rPr>
+        <w:t>ida muestra el valor estimado por el modelo</w:t>
+      </w:r>
+    </w:p>
+    <w:p>
+      <w:pPr>
+        <w:numPr>
+          <w:ilvl w:val="0"/>
+          <w:numId w:val="37"/>
+        </w:numPr>
+      </w:pPr>
+      <w:r>
+        <w:rPr>
+          <w:b/>
+          <w:i/>
+        </w:rPr>
+        <w:t>Análisis de residuos</w:t>
+      </w:r>
+    </w:p>
+    <w:p>
+      <w:pPr>
+        <w:numPr>
+          <w:ilvl w:val="0"/>
+          <w:numId w:val="37"/>
+        </w:numPr>
+      </w:pPr>
+      <w:r>
+        <w:rPr>
+          <w:b/>
+          <w:i/>
+        </w:rPr>
+        <w:t>Análisis retrospectivo</w:t>
+      </w:r>
+    </w:p>
+    <w:p>
+      <w:pPr>
+        <w:pStyle w:val="CaptionedFigure"/>
+      </w:pPr>
+      <w:r>
+        <w:rPr>
+          <w:noProof/>
+        </w:rPr>
+        <w:lastRenderedPageBreak/>
+        <w:drawing>
+          <wp:inline distT="0" distB="0" distL="0" distR="0">
+            <wp:extent cx="5600700" cy="4667250"/>
+            <wp:effectExtent l="0" t="0" r="0" b="0"/>
+            <wp:docPr id="2" name="Picture" descr="Figura x. Patrón retrospectivo estándar (panel izquierdo) y relativo (panel derecho) de los reclutamientos"/>
+            <wp:cNvGraphicFramePr/>
+            <a:graphic xmlns:a="http://schemas.openxmlformats.org/drawingml/2006/main">
+              <a:graphicData uri="http://schemas.openxmlformats.org/drawingml/2006/picture">
+                <pic:pic xmlns:pic="http://schemas.openxmlformats.org/drawingml/2006/picture">
+                  <pic:nvPicPr>
+                    <pic:cNvPr id="0" name="Picture" descr="Informe_Estatus_Erizo_word_files/figure-docx/Fig_RetrospectivoXN-1.png"/>
+                    <pic:cNvPicPr>
+                      <a:picLocks noChangeAspect="1" noChangeArrowheads="1"/>
+                    </pic:cNvPicPr>
+                  </pic:nvPicPr>
+                  <pic:blipFill>
+                    <a:blip r:embed="rId8"/>
+                    <a:stretch>
+                      <a:fillRect/>
+                    </a:stretch>
+                  </pic:blipFill>
+                  <pic:spPr bwMode="auto">
+                    <a:xfrm>
+                      <a:off x="0" y="0"/>
+                      <a:ext cx="5600700" cy="4667250"/>
+                    </a:xfrm>
+                    <a:prstGeom prst="rect">
+                      <a:avLst/>
+                    </a:prstGeom>
+                    <a:noFill/>
+                    <a:ln w="9525">
+                      <a:noFill/>
+                      <a:headEnd/>
+                      <a:tailEnd/>
+                    </a:ln>
+                  </pic:spPr>
+                </pic:pic>
+              </a:graphicData>
+            </a:graphic>
+          </wp:inline>
+        </w:drawing>
+      </w:r>
+    </w:p>
+    <w:p>
+      <w:pPr>
+        <w:pStyle w:val="ImageCaption"/>
+        <w:spacing w:after="360"/>
+      </w:pPr>
+      <w:r>
+        <w:rPr>
+          <w:b/>
+        </w:rPr>
+        <w:t>Figura x</w:t>
+      </w:r>
+      <w:r>
+        <w:t>. Patrón retrospectivo estándar (panel izquierdo) y relativo (panel derecho) de los reclutamientos</w:t>
+      </w:r>
+    </w:p>
+    <w:p>
+      <w:pPr>
+        <w:pStyle w:val="Compact"/>
+        <w:numPr>
+          <w:ilvl w:val="0"/>
+          <w:numId w:val="38"/>
+        </w:numPr>
+      </w:pPr>
+      <w:r>
+        <w:rPr>
+          <w:b/>
+          <w:i/>
+        </w:rPr>
+        <w:t>Perfil de verosimilitud</w:t>
+      </w:r>
+    </w:p>
+    <w:p>
+      <w:pPr>
+        <w:pStyle w:val="Ttulo4"/>
+      </w:pPr>
+      <w:bookmarkStart w:id="34" w:name="variables-de-estado"/>
+      <w:r>
+        <w:lastRenderedPageBreak/>
+        <w:t>Variables de estado</w:t>
+      </w:r>
+      <w:bookmarkEnd w:id="34"/>
+    </w:p>
+    <w:p>
+      <w:pPr>
+        <w:pStyle w:val="CaptionedFigure"/>
+      </w:pPr>
+      <w:r>
+        <w:rPr>
+          <w:noProof/>
+        </w:rPr>
+        <w:drawing>
+          <wp:inline distT="0" distB="0" distL="0" distR="0">
+            <wp:extent cx="5600700" cy="4200525"/>
+            <wp:effectExtent l="0" t="0" r="0" b="0"/>
+            <wp:docPr id="3" name="Picture" descr="Figura x. Variables poblacionales de Erizo zona X Norte"/>
+            <wp:cNvGraphicFramePr/>
+            <a:graphic xmlns:a="http://schemas.openxmlformats.org/drawingml/2006/main">
+              <a:graphicData uri="http://schemas.openxmlformats.org/drawingml/2006/picture">
+                <pic:pic xmlns:pic="http://schemas.openxmlformats.org/drawingml/2006/picture">
+                  <pic:nvPicPr>
+                    <pic:cNvPr id="0" name="Picture" descr="Informe_Estatus_Erizo_word_files/figure-docx/Fig_VarpoblXN-1.png"/>
+                    <pic:cNvPicPr>
+                      <a:picLocks noChangeAspect="1" noChangeArrowheads="1"/>
+                    </pic:cNvPicPr>
+                  </pic:nvPicPr>
+                  <pic:blipFill>
+                    <a:blip r:embed="rId9"/>
+                    <a:stretch>
+                      <a:fillRect/>
+                    </a:stretch>
+                  </pic:blipFill>
+                  <pic:spPr bwMode="auto">
+                    <a:xfrm>
+                      <a:off x="0" y="0"/>
+                      <a:ext cx="5600700" cy="4200525"/>
+                    </a:xfrm>
+                    <a:prstGeom prst="rect">
+                      <a:avLst/>
+                    </a:prstGeom>
+                    <a:noFill/>
+                    <a:ln w="9525">
+                      <a:noFill/>
+                      <a:headEnd/>
+                      <a:tailEnd/>
+                    </a:ln>
+                  </pic:spPr>
+                </pic:pic>
+              </a:graphicData>
+            </a:graphic>
+          </wp:inline>
+        </w:drawing>
+      </w:r>
+    </w:p>
+    <w:p>
+      <w:pPr>
+        <w:pStyle w:val="ImageCaption"/>
+      </w:pPr>
+      <w:r>
+        <w:rPr>
+          <w:b/>
+        </w:rPr>
+        <w:t>Figura x</w:t>
+      </w:r>
+      <w:r>
+        <w:t>. Variables poblacionales de Erizo zona X Norte</w:t>
+      </w:r>
+    </w:p>
+    <w:p>
+      <w:pPr>
+        <w:pStyle w:val="Ttulo4"/>
+      </w:pPr>
+      <w:bookmarkStart w:id="35" w:name="puntos-biológicos-de-referencia"/>
+      <w:r>
+        <w:t>Puntos Biológicos de Referencia</w:t>
+      </w:r>
+      <w:bookmarkEnd w:id="35"/>
+    </w:p>
+    <w:p>
+      <w:pPr>
+        <w:pStyle w:val="Ttulo4"/>
+      </w:pPr>
+      <w:bookmarkStart w:id="36" w:name="indicadores-del-estatus"/>
+      <w:r>
+        <w:t>Indicadores del estatus</w:t>
+      </w:r>
+      <w:bookmarkEnd w:id="36"/>
+    </w:p>
+    <w:p>
+      <w:pPr>
+        <w:pStyle w:val="Ttulo4"/>
+      </w:pPr>
+      <w:bookmarkStart w:id="37" w:name="Xbf4fabaa236cc5022b99d961981665c476aaadb"/>
+      <w:r>
+        <w:t>Estatus del erizo de la zona norte de la Región de Los Lagos</w:t>
+      </w:r>
+      <w:bookmarkEnd w:id="37"/>
+    </w:p>
+    <w:p>
+      <w:pPr>
+        <w:pStyle w:val="Ttulo3"/>
+      </w:pPr>
+      <w:bookmarkStart w:id="38" w:name="erizo-zona-sur-región-de-los-lagos"/>
+      <w:bookmarkStart w:id="39" w:name="_Toc54977709"/>
+      <w:r>
+        <w:t>6.1.2. Erizo zona sur Región de Los Lagos</w:t>
+      </w:r>
+      <w:bookmarkEnd w:id="38"/>
+      <w:bookmarkEnd w:id="39"/>
+    </w:p>
+    <w:p>
+      <w:pPr>
+        <w:pStyle w:val="Ttulo4"/>
+      </w:pPr>
+      <w:bookmarkStart w:id="40" w:name="diagnóstico-del-modelo-2"/>
+      <w:r>
+        <w:t>Diagnóstico del modelo</w:t>
+      </w:r>
+      <w:bookmarkEnd w:id="40"/>
+    </w:p>
+    <w:p>
+      <w:pPr>
+        <w:pStyle w:val="Compact"/>
+        <w:numPr>
+          <w:ilvl w:val="0"/>
+          <w:numId w:val="39"/>
+        </w:numPr>
+      </w:pPr>
+      <w:r>
+        <w:t>Ajustes del modelo a los datos observados</w:t>
+      </w:r>
+    </w:p>
+    <w:p>
+      <w:pPr>
+        <w:pStyle w:val="CaptionedFigure"/>
+      </w:pPr>
+      <w:r>
+        <w:rPr>
+          <w:noProof/>
+        </w:rPr>
+        <w:lastRenderedPageBreak/>
+        <w:drawing>
+          <wp:inline distT="0" distB="0" distL="0" distR="0">
+            <wp:extent cx="5486400" cy="5486400"/>
+            <wp:effectExtent l="0" t="0" r="0" b="0"/>
+            <wp:docPr id="4" name="Picture" descr="Figura 1. Ajuste del modelo a la información de CPUE, desembarque para el erizo de la zona X Sur. Los puntos representan a las observaciones junto a sus niveles de incertidumbre. La línea negra sólida muestra el valor estimado por el modelo"/>
+            <wp:cNvGraphicFramePr/>
+            <a:graphic xmlns:a="http://schemas.openxmlformats.org/drawingml/2006/main">
+              <a:graphicData uri="http://schemas.openxmlformats.org/drawingml/2006/picture">
+                <pic:pic xmlns:pic="http://schemas.openxmlformats.org/drawingml/2006/picture">
+                  <pic:nvPicPr>
+                    <pic:cNvPr id="0" name="Picture" descr="Figuras/Fig_ajustesIndices_XS-1.pdf"/>
+                    <pic:cNvPicPr>
+                      <a:picLocks noChangeAspect="1" noChangeArrowheads="1"/>
+                    </pic:cNvPicPr>
+                  </pic:nvPicPr>
+                  <pic:blipFill>
+                    <a:blip r:embed="rId10"/>
+                    <a:stretch>
+                      <a:fillRect/>
+                    </a:stretch>
+                  </pic:blipFill>
+                  <pic:spPr bwMode="auto">
+                    <a:xfrm>
+                      <a:off x="0" y="0"/>
+                      <a:ext cx="5486400" cy="5486400"/>
+                    </a:xfrm>
+                    <a:prstGeom prst="rect">
+                      <a:avLst/>
+                    </a:prstGeom>
+                    <a:noFill/>
+                    <a:ln w="9525">
+                      <a:noFill/>
+                      <a:headEnd/>
+                      <a:tailEnd/>
+                    </a:ln>
+                  </pic:spPr>
+                </pic:pic>
+              </a:graphicData>
+            </a:graphic>
+          </wp:inline>
+        </w:drawing>
+      </w:r>
+    </w:p>
+    <w:p>
+      <w:pPr>
+        <w:pStyle w:val="ImageCaption"/>
+      </w:pPr>
+      <w:r>
+        <w:rPr>
+          <w:b/>
+        </w:rPr>
+        <w:t>Figura 1</w:t>
+      </w:r>
+      <w:r>
+        <w:t>. Ajuste del modelo a la información de CPUE, desembarque para el erizo de la</w:t>
+      </w:r>
+      <w:r>
+        <w:t xml:space="preserve"> zona X Sur. Los puntos representan a las observaciones junto a sus niveles de incertidumbre. La línea negra sólida muestra el valor estimado por el modelo</w:t>
+      </w:r>
+    </w:p>
+    <w:p>
+      <w:pPr>
+        <w:numPr>
+          <w:ilvl w:val="0"/>
+          <w:numId w:val="40"/>
+        </w:numPr>
+      </w:pPr>
+      <w:r>
+        <w:t>Análisis de residuos de erizo zona X sur</w:t>
+      </w:r>
+    </w:p>
+    <w:p>
+      <w:pPr>
+        <w:numPr>
+          <w:ilvl w:val="0"/>
+          <w:numId w:val="40"/>
+        </w:numPr>
+      </w:pPr>
+      <w:r>
+        <w:t>Análisis retrospectivo de erizo zona X sur</w:t>
+      </w:r>
+    </w:p>
+    <w:p>
+      <w:pPr>
+        <w:pStyle w:val="CaptionedFigure"/>
+      </w:pPr>
+      <w:r>
+        <w:rPr>
+          <w:noProof/>
+        </w:rPr>
+        <w:lastRenderedPageBreak/>
+        <w:drawing>
+          <wp:inline distT="0" distB="0" distL="0" distR="0">
+            <wp:extent cx="5600700" cy="4667250"/>
+            <wp:effectExtent l="0" t="0" r="0" b="0"/>
+            <wp:docPr id="5" name="Picture" descr="Figura x. Patrón retrospectivo estándar (panel izquierdo) y relativo (panel derecho) de los reclutamientos"/>
+            <wp:cNvGraphicFramePr/>
+            <a:graphic xmlns:a="http://schemas.openxmlformats.org/drawingml/2006/main">
+              <a:graphicData uri="http://schemas.openxmlformats.org/drawingml/2006/picture">
+                <pic:pic xmlns:pic="http://schemas.openxmlformats.org/drawingml/2006/picture">
+                  <pic:nvPicPr>
+                    <pic:cNvPr id="0" name="Picture" descr="Informe_Estatus_Erizo_word_files/figure-docx/Fig_RetrospectivoXS-1.png"/>
+                    <pic:cNvPicPr>
+                      <a:picLocks noChangeAspect="1" noChangeArrowheads="1"/>
+                    </pic:cNvPicPr>
+                  </pic:nvPicPr>
+                  <pic:blipFill>
+                    <a:blip r:embed="rId11"/>
+                    <a:stretch>
+                      <a:fillRect/>
+                    </a:stretch>
+                  </pic:blipFill>
+                  <pic:spPr bwMode="auto">
+                    <a:xfrm>
+                      <a:off x="0" y="0"/>
+                      <a:ext cx="5600700" cy="4667250"/>
+                    </a:xfrm>
+                    <a:prstGeom prst="rect">
+                      <a:avLst/>
+                    </a:prstGeom>
+                    <a:noFill/>
+                    <a:ln w="9525">
+                      <a:noFill/>
+                      <a:headEnd/>
+                      <a:tailEnd/>
+                    </a:ln>
+                  </pic:spPr>
+                </pic:pic>
+              </a:graphicData>
+            </a:graphic>
+          </wp:inline>
+        </w:drawing>
+      </w:r>
+    </w:p>
+    <w:p>
+      <w:pPr>
+        <w:pStyle w:val="ImageCaption"/>
+      </w:pPr>
+      <w:r>
+        <w:rPr>
+          <w:b/>
+        </w:rPr>
+        <w:t>Figura x</w:t>
+      </w:r>
+      <w:r>
+        <w:t>. Patr</w:t>
+      </w:r>
+      <w:r>
+        <w:t>ón retrospectivo estándar (panel izquierdo) y relativo (panel derecho) de los reclutamientos</w:t>
+      </w:r>
+    </w:p>
+    <w:p>
+      <w:pPr>
+        <w:pStyle w:val="Compact"/>
+        <w:numPr>
+          <w:ilvl w:val="0"/>
+          <w:numId w:val="41"/>
+        </w:numPr>
+      </w:pPr>
+      <w:r>
+        <w:t>Perfil de verosimilitud de erizo zona X sur</w:t>
+      </w:r>
+    </w:p>
+    <w:p>
+      <w:pPr>
+        <w:pStyle w:val="Ttulo4"/>
+      </w:pPr>
+      <w:bookmarkStart w:id="41" w:name="variables-de-estado-de-erizo-zona-x-sur."/>
+      <w:r>
+        <w:lastRenderedPageBreak/>
+        <w:t>Variables de estado de erizo Zona X sur.</w:t>
+      </w:r>
+      <w:bookmarkEnd w:id="41"/>
+    </w:p>
+    <w:p>
+      <w:pPr>
+        <w:pStyle w:val="CaptionedFigure"/>
+      </w:pPr>
+      <w:r>
+        <w:rPr>
+          <w:noProof/>
+        </w:rPr>
+        <w:drawing>
+          <wp:inline distT="0" distB="0" distL="0" distR="0">
+            <wp:extent cx="5600700" cy="4200525"/>
+            <wp:effectExtent l="0" t="0" r="0" b="0"/>
+            <wp:docPr id="6" name="Picture" descr="Figura x. Variables poblacionales de Erizo zona X Sur"/>
+            <wp:cNvGraphicFramePr/>
+            <a:graphic xmlns:a="http://schemas.openxmlformats.org/drawingml/2006/main">
+              <a:graphicData uri="http://schemas.openxmlformats.org/drawingml/2006/picture">
+                <pic:pic xmlns:pic="http://schemas.openxmlformats.org/drawingml/2006/picture">
+                  <pic:nvPicPr>
+                    <pic:cNvPr id="0" name="Picture" descr="Informe_Estatus_Erizo_word_files/figure-docx/Fig_VarpoblXS-1.png"/>
+                    <pic:cNvPicPr>
+                      <a:picLocks noChangeAspect="1" noChangeArrowheads="1"/>
+                    </pic:cNvPicPr>
+                  </pic:nvPicPr>
+                  <pic:blipFill>
+                    <a:blip r:embed="rId12"/>
+                    <a:stretch>
+                      <a:fillRect/>
+                    </a:stretch>
+                  </pic:blipFill>
+                  <pic:spPr bwMode="auto">
+                    <a:xfrm>
+                      <a:off x="0" y="0"/>
+                      <a:ext cx="5600700" cy="4200525"/>
+                    </a:xfrm>
+                    <a:prstGeom prst="rect">
+                      <a:avLst/>
+                    </a:prstGeom>
+                    <a:noFill/>
+                    <a:ln w="9525">
+                      <a:noFill/>
+                      <a:headEnd/>
+                      <a:tailEnd/>
+                    </a:ln>
+                  </pic:spPr>
+                </pic:pic>
+              </a:graphicData>
+            </a:graphic>
+          </wp:inline>
+        </w:drawing>
+      </w:r>
+    </w:p>
+    <w:p>
+      <w:pPr>
+        <w:pStyle w:val="ImageCaption"/>
+      </w:pPr>
+      <w:r>
+        <w:rPr>
+          <w:b/>
+        </w:rPr>
+        <w:t>Figura x</w:t>
+      </w:r>
+      <w:r>
+        <w:t>. Variables poblacionales de Erizo zona X Sur</w:t>
+      </w:r>
+    </w:p>
+    <w:p>
+      <w:pPr>
+        <w:pStyle w:val="Ttulo4"/>
+      </w:pPr>
+      <w:bookmarkStart w:id="42" w:name="puntos-biológicos-de-referencia-1"/>
+      <w:r>
+        <w:t>Puntos Biológicos de R</w:t>
+      </w:r>
+      <w:r>
+        <w:t>eferencia</w:t>
+      </w:r>
+      <w:bookmarkEnd w:id="42"/>
+    </w:p>
+    <w:p>
+      <w:pPr>
+        <w:pStyle w:val="Ttulo4"/>
+      </w:pPr>
+      <w:bookmarkStart w:id="43" w:name="indicadores-del-estatus-1"/>
+      <w:r>
+        <w:t>Indicadores del estatus</w:t>
+      </w:r>
+      <w:bookmarkEnd w:id="43"/>
+    </w:p>
+    <w:p>
+      <w:pPr>
+        <w:pStyle w:val="Ttulo4"/>
+      </w:pPr>
+      <w:bookmarkStart w:id="44" w:name="X38b94cafa29a8b09559941ab7427aa211cfb6a6"/>
+      <w:r>
+        <w:t>Estatus del erizo de la zona sur de la Región de Los Lagos</w:t>
+      </w:r>
+      <w:bookmarkEnd w:id="44"/>
+    </w:p>
+    <w:p>
+      <w:pPr>
+        <w:pStyle w:val="Ttulo3"/>
+      </w:pPr>
+      <w:bookmarkStart w:id="45" w:name="erizo-región-de-aysén"/>
+      <w:bookmarkStart w:id="46" w:name="_Toc54977710"/>
+      <w:r>
+        <w:t>6.1.3. Erizo Región de Aysén</w:t>
+      </w:r>
+      <w:bookmarkEnd w:id="45"/>
+      <w:bookmarkEnd w:id="46"/>
+    </w:p>
+    <w:p>
+      <w:pPr>
+        <w:pStyle w:val="Ttulo4"/>
+      </w:pPr>
+      <w:bookmarkStart w:id="47" w:name="diagnóstico-del-modelo-3"/>
+      <w:r>
+        <w:t>Diagnóstico del modelo</w:t>
+      </w:r>
+      <w:bookmarkEnd w:id="47"/>
+    </w:p>
+    <w:p>
+      <w:pPr>
+        <w:pStyle w:val="Compact"/>
+        <w:numPr>
+          <w:ilvl w:val="0"/>
+          <w:numId w:val="42"/>
+        </w:numPr>
+      </w:pPr>
+      <w:r>
+        <w:t>Ajustes del modelo a los datos observados</w:t>
+      </w:r>
+    </w:p>
+    <w:p>
+      <w:pPr>
+        <w:pStyle w:val="CaptionedFigure"/>
+      </w:pPr>
+      <w:r>
+        <w:rPr>
+          <w:noProof/>
+        </w:rPr>
+        <w:lastRenderedPageBreak/>
+        <w:drawing>
+          <wp:inline distT="0" distB="0" distL="0" distR="0">
+            <wp:extent cx="5486400" cy="5486400"/>
+            <wp:effectExtent l="0" t="0" r="0" b="0"/>
+            <wp:docPr id="7" name="Picture" descr="Figura 1. Ajuste del modelo a la información de CPUE, desembarque para el erizo de la zona X Sur. Los puntos representan a las observaciones junto a sus niveles de incertidumbre. La línea negra sólida muestra el valor estimado por el modelo"/>
+            <wp:cNvGraphicFramePr/>
+            <a:graphic xmlns:a="http://schemas.openxmlformats.org/drawingml/2006/main">
+              <a:graphicData uri="http://schemas.openxmlformats.org/drawingml/2006/picture">
+                <pic:pic xmlns:pic="http://schemas.openxmlformats.org/drawingml/2006/picture">
+                  <pic:nvPicPr>
+                    <pic:cNvPr id="0" name="Picture" descr="Figuras/Fig_ajustesIndices_XI-1.pdf"/>
+                    <pic:cNvPicPr>
+                      <a:picLocks noChangeAspect="1" noChangeArrowheads="1"/>
+                    </pic:cNvPicPr>
+                  </pic:nvPicPr>
+                  <pic:blipFill>
+                    <a:blip r:embed="rId13"/>
+                    <a:stretch>
+                      <a:fillRect/>
+                    </a:stretch>
+                  </pic:blipFill>
+                  <pic:spPr bwMode="auto">
+                    <a:xfrm>
+                      <a:off x="0" y="0"/>
+                      <a:ext cx="5486400" cy="5486400"/>
+                    </a:xfrm>
+                    <a:prstGeom prst="rect">
+                      <a:avLst/>
+                    </a:prstGeom>
+                    <a:noFill/>
+                    <a:ln w="9525">
+                      <a:noFill/>
+                      <a:headEnd/>
+                      <a:tailEnd/>
+                    </a:ln>
+                  </pic:spPr>
+                </pic:pic>
+              </a:graphicData>
+            </a:graphic>
+          </wp:inline>
+        </w:drawing>
+      </w:r>
+    </w:p>
+    <w:p>
+      <w:pPr>
+        <w:pStyle w:val="ImageCaption"/>
+      </w:pPr>
+      <w:r>
+        <w:rPr>
+          <w:b/>
+        </w:rPr>
+        <w:t>Figura 1</w:t>
+      </w:r>
+      <w:r>
+        <w:t>. Ajuste del modelo a la información de CPUE, desembarque para el erizo de la zona X Sur. Los puntos representan a las observaciones junto a sus niveles de incertidumbre. La línea negra sólida muestra el valor estimado por el modelo</w:t>
+      </w:r>
+    </w:p>
+    <w:p>
+      <w:pPr>
+        <w:numPr>
+          <w:ilvl w:val="0"/>
+          <w:numId w:val="43"/>
+        </w:numPr>
+      </w:pPr>
+      <w:r>
+        <w:t>Análisis de residuos</w:t>
+      </w:r>
+    </w:p>
+    <w:p>
+      <w:pPr>
+        <w:numPr>
+          <w:ilvl w:val="0"/>
+          <w:numId w:val="43"/>
+        </w:numPr>
+      </w:pPr>
+      <w:r>
+        <w:t>An</w:t>
+      </w:r>
+      <w:r>
+        <w:t>álisis retrospectivo</w:t>
+      </w:r>
+    </w:p>
+    <w:p>
+      <w:pPr>
+        <w:pStyle w:val="CaptionedFigure"/>
+      </w:pPr>
+      <w:r>
+        <w:rPr>
+          <w:noProof/>
+        </w:rPr>
+        <w:lastRenderedPageBreak/>
+        <w:drawing>
+          <wp:inline distT="0" distB="0" distL="0" distR="0">
+            <wp:extent cx="5600700" cy="4667250"/>
+            <wp:effectExtent l="0" t="0" r="0" b="0"/>
+            <wp:docPr id="8" name="Picture" descr="Figura x. Patrón retrospectivo estándar (panel izquierdo) y relativo (panel derecho) de los reclutamientos"/>
+            <wp:cNvGraphicFramePr/>
+            <a:graphic xmlns:a="http://schemas.openxmlformats.org/drawingml/2006/main">
+              <a:graphicData uri="http://schemas.openxmlformats.org/drawingml/2006/picture">
+                <pic:pic xmlns:pic="http://schemas.openxmlformats.org/drawingml/2006/picture">
+                  <pic:nvPicPr>
+                    <pic:cNvPr id="0" name="Picture" descr="Informe_Estatus_Erizo_word_files/figure-docx/Fig_RetrospectivoXI-1.png"/>
+                    <pic:cNvPicPr>
+                      <a:picLocks noChangeAspect="1" noChangeArrowheads="1"/>
+                    </pic:cNvPicPr>
+                  </pic:nvPicPr>
+                  <pic:blipFill>
+                    <a:blip r:embed="rId14"/>
+                    <a:stretch>
+                      <a:fillRect/>
+                    </a:stretch>
+                  </pic:blipFill>
+                  <pic:spPr bwMode="auto">
+                    <a:xfrm>
+                      <a:off x="0" y="0"/>
+                      <a:ext cx="5600700" cy="4667250"/>
+                    </a:xfrm>
+                    <a:prstGeom prst="rect">
+                      <a:avLst/>
+                    </a:prstGeom>
+                    <a:noFill/>
+                    <a:ln w="9525">
+                      <a:noFill/>
+                      <a:headEnd/>
+                      <a:tailEnd/>
+                    </a:ln>
+                  </pic:spPr>
+                </pic:pic>
+              </a:graphicData>
+            </a:graphic>
+          </wp:inline>
+        </w:drawing>
+      </w:r>
+    </w:p>
+    <w:p>
+      <w:pPr>
+        <w:pStyle w:val="ImageCaption"/>
+      </w:pPr>
+      <w:r>
+        <w:rPr>
+          <w:b/>
+        </w:rPr>
+        <w:t>Figura x</w:t>
+      </w:r>
+      <w:r>
+        <w:t>. Patrón retrospectivo estándar (panel izquierdo) y relativo (panel derecho) de los reclutamientos</w:t>
+      </w:r>
+    </w:p>
+    <w:p>
+      <w:pPr>
+        <w:pStyle w:val="Compact"/>
+        <w:numPr>
+          <w:ilvl w:val="0"/>
+          <w:numId w:val="44"/>
+        </w:numPr>
+      </w:pPr>
+      <w:r>
+        <w:t>Perfil de verosimilitud</w:t>
+      </w:r>
+    </w:p>
+    <w:p>
+      <w:pPr>
+        <w:pStyle w:val="Ttulo4"/>
+      </w:pPr>
+      <w:bookmarkStart w:id="48" w:name="variables-de-estado-1"/>
+      <w:r>
+        <w:lastRenderedPageBreak/>
+        <w:t>Variables de estado</w:t>
+      </w:r>
+      <w:bookmarkEnd w:id="48"/>
+    </w:p>
+    <w:p>
+      <w:pPr>
+        <w:pStyle w:val="CaptionedFigure"/>
+      </w:pPr>
+      <w:r>
+        <w:rPr>
+          <w:noProof/>
+        </w:rPr>
+        <w:drawing>
+          <wp:inline distT="0" distB="0" distL="0" distR="0">
+            <wp:extent cx="5600700" cy="4200525"/>
+            <wp:effectExtent l="0" t="0" r="0" b="0"/>
+            <wp:docPr id="9" name="Picture" descr="Figura x. Variables poblacionales de Erizo zona XI"/>
+            <wp:cNvGraphicFramePr/>
+            <a:graphic xmlns:a="http://schemas.openxmlformats.org/drawingml/2006/main">
+              <a:graphicData uri="http://schemas.openxmlformats.org/drawingml/2006/picture">
+                <pic:pic xmlns:pic="http://schemas.openxmlformats.org/drawingml/2006/picture">
+                  <pic:nvPicPr>
+                    <pic:cNvPr id="0" name="Picture" descr="Informe_Estatus_Erizo_word_files/figure-docx/Fig_VarpoblXI-1.png"/>
+                    <pic:cNvPicPr>
+                      <a:picLocks noChangeAspect="1" noChangeArrowheads="1"/>
+                    </pic:cNvPicPr>
+                  </pic:nvPicPr>
+                  <pic:blipFill>
+                    <a:blip r:embed="rId15"/>
+                    <a:stretch>
+                      <a:fillRect/>
+                    </a:stretch>
+                  </pic:blipFill>
+                  <pic:spPr bwMode="auto">
+                    <a:xfrm>
+                      <a:off x="0" y="0"/>
+                      <a:ext cx="5600700" cy="4200525"/>
+                    </a:xfrm>
+                    <a:prstGeom prst="rect">
+                      <a:avLst/>
+                    </a:prstGeom>
+                    <a:noFill/>
+                    <a:ln w="9525">
+                      <a:noFill/>
+                      <a:headEnd/>
+                      <a:tailEnd/>
+                    </a:ln>
+                  </pic:spPr>
+                </pic:pic>
+              </a:graphicData>
+            </a:graphic>
+          </wp:inline>
+        </w:drawing>
+      </w:r>
+    </w:p>
+    <w:p>
+      <w:pPr>
+        <w:pStyle w:val="ImageCaption"/>
+      </w:pPr>
+      <w:r>
+        <w:rPr>
+          <w:b/>
+        </w:rPr>
+        <w:t>Figura x</w:t>
+      </w:r>
+      <w:r>
+        <w:t>. Variables poblacionales de Erizo zona XI</w:t>
+      </w:r>
+    </w:p>
+    <w:p>
+      <w:pPr>
+        <w:pStyle w:val="Ttulo4"/>
+      </w:pPr>
+      <w:bookmarkStart w:id="49" w:name="puntos-biológicos-de-referencia-2"/>
+      <w:r>
+        <w:t>Puntos Biológicos de Referencia</w:t>
+      </w:r>
+      <w:bookmarkEnd w:id="49"/>
+    </w:p>
+    <w:p>
+      <w:pPr>
+        <w:pStyle w:val="Ttulo4"/>
+      </w:pPr>
+      <w:bookmarkStart w:id="50" w:name="indicadores-del-estatus-2"/>
+      <w:r>
+        <w:t>Indicadores del estatus</w:t>
+      </w:r>
+      <w:bookmarkEnd w:id="50"/>
+    </w:p>
+    <w:p>
+      <w:pPr>
+        <w:pStyle w:val="Ttulo4"/>
+      </w:pPr>
+      <w:bookmarkStart w:id="51" w:name="estatus-del-erizo-de-la-región-de-aysén"/>
+      <w:r>
+        <w:t>Estatus del erizo de la Región de Aysén</w:t>
+      </w:r>
+      <w:bookmarkEnd w:id="51"/>
+    </w:p>
+    <w:p>
+      <w:pPr>
+        <w:pStyle w:val="Ttulo3"/>
+      </w:pPr>
+      <w:bookmarkStart w:id="52" w:name="Xb752ad392a2fe128af82e5c3378470b283773e7"/>
+      <w:bookmarkStart w:id="53" w:name="_Toc54977711"/>
+      <w:r>
+        <w:t>6.1.4. Análisis integrado de las tres zonas de estudio</w:t>
+      </w:r>
+      <w:bookmarkEnd w:id="52"/>
+      <w:bookmarkEnd w:id="53"/>
+    </w:p>
+    <w:p>
+      <w:pPr>
+        <w:pStyle w:val="Ttulo1"/>
+      </w:pPr>
+      <w:bookmarkStart w:id="54" w:name="discusión"/>
+      <w:bookmarkStart w:id="55" w:name="_Toc54977712"/>
+      <w:r>
+        <w:t>7. DISCUSIÓN</w:t>
+      </w:r>
+      <w:bookmarkEnd w:id="54"/>
+      <w:bookmarkEnd w:id="55"/>
+    </w:p>
+    <w:p>
+      <w:pPr>
+        <w:pStyle w:val="Ttulo1"/>
+      </w:pPr>
+      <w:bookmarkStart w:id="56" w:name="referencias"/>
+      <w:bookmarkStart w:id="57" w:name="_Toc54977713"/>
+      <w:r>
+        <w:t>8. REFERENCIAS</w:t>
+      </w:r>
+      <w:bookmarkEnd w:id="56"/>
+      <w:bookmarkEnd w:id="57"/>
+    </w:p>
     <w:sectPr>
-      <w:headerReference w:type="default" r:id="rId8"/>
-      <w:footerReference w:type="even" r:id="rId9"/>
-      <w:footerReference w:type="default" r:id="rId10"/>
+      <w:headerReference w:type="default" r:id="rId16"/>
+      <w:footerReference w:type="even" r:id="rId17"/>
+      <w:footerReference w:type="default" r:id="rId18"/>
       <w:pgSz w:w="12240" w:h="15840"/>
       <w:pgMar w:top="1417" w:right="1701" w:bottom="1417" w:left="1701" w:header="720" w:footer="720" w:gutter="0"/>
       <w:pgNumType w:start="1"/>
@@ -1537,6 +2928,11 @@
         <w:docPartUnique/>
       </w:docPartObj>
     </w:sdtPr>
+    <w:sdtEndPr>
+      <w:rPr>
+        <w:rStyle w:val="Nmerodepgina"/>
+      </w:rPr>
+    </w:sdtEndPr>
     <w:sdtContent>
       <w:p>
         <w:pPr>
@@ -1557,6 +2953,19 @@
             <w:rStyle w:val="Nmerodepgina"/>
           </w:rPr>
           <w:instrText xml:space="preserve"> PAGE </w:instrText>
+        </w:r>
+        <w:r>
+          <w:rPr>
+            <w:rStyle w:val="Nmerodepgina"/>
+          </w:rPr>
+          <w:fldChar w:fldCharType="separate"/>
+        </w:r>
+        <w:r>
+          <w:rPr>
+            <w:rStyle w:val="Nmerodepgina"/>
+            <w:noProof/>
+          </w:rPr>
+          <w:t>13</w:t>
         </w:r>
         <w:r>
           <w:rPr>
@@ -1590,6 +2999,11 @@
         <w:docPartUnique/>
       </w:docPartObj>
     </w:sdtPr>
+    <w:sdtEndPr>
+      <w:rPr>
+        <w:rStyle w:val="Nmerodepgina"/>
+      </w:rPr>
+    </w:sdtEndPr>
     <w:sdtContent>
       <w:p>
         <w:pPr>
@@ -1708,7 +3122,14 @@
         <w:sz w:val="15"/>
         <w:szCs w:val="15"/>
       </w:rPr>
-      <w:t>PROGRAMA DE SEGUIMIENTO DE LAS PESQUERÍAS BENTÓNICAS BAJO PLANES DE MANEJO, AÑO 2019</w:t>
+      <w:t xml:space="preserve">PROGRAMA DE SEGUIMIENTO DE LAS PESQUERÍAS BENTÓNICAS BAJO PLANES DE </w:t>
+    </w:r>
+    <w:r>
+      <w:rPr>
+        <w:sz w:val="15"/>
+        <w:szCs w:val="15"/>
+      </w:rPr>
+      <w:t>MANEJO, AÑO 2019</w:t>
     </w:r>
   </w:p>
 </w:ftr>
@@ -2080,6 +3501,119 @@
     </w:lvl>
   </w:abstractNum>
   <w:abstractNum w:abstractNumId="2" w15:restartNumberingAfterBreak="0">
+    <w:nsid w:val="47261BAD"/>
+    <w:multiLevelType w:val="multilevel"/>
+    <w:tmpl w:val="22127C62"/>
+    <w:lvl w:ilvl="0">
+      <w:start w:val="3"/>
+      <w:numFmt w:val="decimal"/>
+      <w:lvlText w:val="%1."/>
+      <w:lvlJc w:val="left"/>
+      <w:pPr>
+        <w:tabs>
+          <w:tab w:val="num" w:pos="0"/>
+        </w:tabs>
+        <w:ind w:left="480" w:hanging="480"/>
+      </w:pPr>
+    </w:lvl>
+    <w:lvl w:ilvl="1">
+      <w:start w:val="3"/>
+      <w:numFmt w:val="decimal"/>
+      <w:lvlText w:val="%2."/>
+      <w:lvlJc w:val="left"/>
+      <w:pPr>
+        <w:tabs>
+          <w:tab w:val="num" w:pos="720"/>
+        </w:tabs>
+        <w:ind w:left="1200" w:hanging="480"/>
+      </w:pPr>
+    </w:lvl>
+    <w:lvl w:ilvl="2">
+      <w:start w:val="3"/>
+      <w:numFmt w:val="decimal"/>
+      <w:lvlText w:val="%3."/>
+      <w:lvlJc w:val="left"/>
+      <w:pPr>
+        <w:tabs>
+          <w:tab w:val="num" w:pos="1440"/>
+        </w:tabs>
+        <w:ind w:left="1920" w:hanging="480"/>
+      </w:pPr>
+    </w:lvl>
+    <w:lvl w:ilvl="3">
+      <w:start w:val="3"/>
+      <w:numFmt w:val="decimal"/>
+      <w:lvlText w:val="%4."/>
+      <w:lvlJc w:val="left"/>
+      <w:pPr>
+        <w:tabs>
+          <w:tab w:val="num" w:pos="2160"/>
+        </w:tabs>
+        <w:ind w:left="2640" w:hanging="480"/>
+      </w:pPr>
+    </w:lvl>
+    <w:lvl w:ilvl="4">
+      <w:start w:val="3"/>
+      <w:numFmt w:val="decimal"/>
+      <w:lvlText w:val="%5."/>
+      <w:lvlJc w:val="left"/>
+      <w:pPr>
+        <w:tabs>
+          <w:tab w:val="num" w:pos="2880"/>
+        </w:tabs>
+        <w:ind w:left="3360" w:hanging="480"/>
+      </w:pPr>
+    </w:lvl>
+    <w:lvl w:ilvl="5">
+      <w:start w:val="3"/>
+      <w:numFmt w:val="decimal"/>
+      <w:lvlText w:val="%6."/>
+      <w:lvlJc w:val="left"/>
+      <w:pPr>
+        <w:tabs>
+          <w:tab w:val="num" w:pos="3600"/>
+        </w:tabs>
+        <w:ind w:left="4080" w:hanging="480"/>
+      </w:pPr>
+    </w:lvl>
+    <w:lvl w:ilvl="6">
+      <w:start w:val="3"/>
+      <w:numFmt w:val="decimal"/>
+      <w:lvlText w:val="%7."/>
+      <w:lvlJc w:val="left"/>
+      <w:pPr>
+        <w:tabs>
+          <w:tab w:val="num" w:pos="4320"/>
+        </w:tabs>
+        <w:ind w:left="4800" w:hanging="480"/>
+      </w:pPr>
+    </w:lvl>
+    <w:lvl w:ilvl="7">
+      <w:start w:val="3"/>
+      <w:numFmt w:val="decimal"/>
+      <w:lvlText w:val="%8."/>
+      <w:lvlJc w:val="left"/>
+      <w:pPr>
+        <w:tabs>
+          <w:tab w:val="num" w:pos="5040"/>
+        </w:tabs>
+        <w:ind w:left="5520" w:hanging="480"/>
+      </w:pPr>
+    </w:lvl>
+    <w:lvl w:ilvl="8">
+      <w:start w:val="3"/>
+      <w:numFmt w:val="decimal"/>
+      <w:lvlText w:val="%9."/>
+      <w:lvlJc w:val="left"/>
+      <w:pPr>
+        <w:tabs>
+          <w:tab w:val="num" w:pos="5760"/>
+        </w:tabs>
+        <w:ind w:left="6240" w:hanging="480"/>
+      </w:pPr>
+    </w:lvl>
+  </w:abstractNum>
+  <w:abstractNum w:abstractNumId="3" w15:restartNumberingAfterBreak="0">
     <w:nsid w:val="71315DCA"/>
     <w:multiLevelType w:val="multilevel"/>
     <w:tmpl w:val="873803BE"/>
@@ -2226,7 +3760,7 @@
     </w:lvlOverride>
   </w:num>
   <w:num w:numId="3">
-    <w:abstractNumId w:val="2"/>
+    <w:abstractNumId w:val="3"/>
     <w:lvlOverride w:ilvl="0">
       <w:startOverride w:val="1"/>
     </w:lvlOverride>
@@ -2289,7 +3823,7 @@
     </w:lvlOverride>
   </w:num>
   <w:num w:numId="6">
-    <w:abstractNumId w:val="2"/>
+    <w:abstractNumId w:val="3"/>
     <w:lvlOverride w:ilvl="0">
       <w:startOverride w:val="1"/>
     </w:lvlOverride>
@@ -2352,7 +3886,7 @@
     </w:lvlOverride>
   </w:num>
   <w:num w:numId="9">
-    <w:abstractNumId w:val="2"/>
+    <w:abstractNumId w:val="3"/>
     <w:lvlOverride w:ilvl="0">
       <w:startOverride w:val="1"/>
     </w:lvlOverride>
@@ -2439,16 +3973,16 @@
     </w:lvlOverride>
   </w:num>
   <w:num w:numId="20">
-    <w:abstractNumId w:val="2"/>
+    <w:abstractNumId w:val="3"/>
   </w:num>
   <w:num w:numId="21">
-    <w:abstractNumId w:val="2"/>
+    <w:abstractNumId w:val="3"/>
   </w:num>
   <w:num w:numId="22">
-    <w:abstractNumId w:val="2"/>
+    <w:abstractNumId w:val="3"/>
   </w:num>
   <w:num w:numId="23">
-    <w:abstractNumId w:val="2"/>
+    <w:abstractNumId w:val="3"/>
   </w:num>
   <w:num w:numId="24">
     <w:abstractNumId w:val="1"/>
@@ -2484,7 +4018,7 @@
     </w:lvlOverride>
   </w:num>
   <w:num w:numId="26">
-    <w:abstractNumId w:val="2"/>
+    <w:abstractNumId w:val="3"/>
   </w:num>
   <w:num w:numId="27">
     <w:abstractNumId w:val="0"/>
@@ -2517,7 +4051,7 @@
     </w:lvlOverride>
   </w:num>
   <w:num w:numId="28">
-    <w:abstractNumId w:val="2"/>
+    <w:abstractNumId w:val="3"/>
   </w:num>
   <w:num w:numId="29">
     <w:abstractNumId w:val="0"/>
@@ -2547,6 +4081,375 @@
     </w:lvlOverride>
     <w:lvlOverride w:ilvl="8">
       <w:startOverride w:val="1"/>
+    </w:lvlOverride>
+  </w:num>
+  <w:num w:numId="30">
+    <w:abstractNumId w:val="1"/>
+  </w:num>
+  <w:num w:numId="31">
+    <w:abstractNumId w:val="0"/>
+    <w:lvlOverride w:ilvl="0">
+      <w:startOverride w:val="1"/>
+    </w:lvlOverride>
+    <w:lvlOverride w:ilvl="1">
+      <w:startOverride w:val="1"/>
+    </w:lvlOverride>
+    <w:lvlOverride w:ilvl="2">
+      <w:startOverride w:val="1"/>
+    </w:lvlOverride>
+    <w:lvlOverride w:ilvl="3">
+      <w:startOverride w:val="1"/>
+    </w:lvlOverride>
+    <w:lvlOverride w:ilvl="4">
+      <w:startOverride w:val="1"/>
+    </w:lvlOverride>
+    <w:lvlOverride w:ilvl="5">
+      <w:startOverride w:val="1"/>
+    </w:lvlOverride>
+    <w:lvlOverride w:ilvl="6">
+      <w:startOverride w:val="1"/>
+    </w:lvlOverride>
+    <w:lvlOverride w:ilvl="7">
+      <w:startOverride w:val="1"/>
+    </w:lvlOverride>
+    <w:lvlOverride w:ilvl="8">
+      <w:startOverride w:val="1"/>
+    </w:lvlOverride>
+  </w:num>
+  <w:num w:numId="32">
+    <w:abstractNumId w:val="3"/>
+  </w:num>
+  <w:num w:numId="33">
+    <w:abstractNumId w:val="0"/>
+    <w:lvlOverride w:ilvl="0">
+      <w:startOverride w:val="1"/>
+    </w:lvlOverride>
+    <w:lvlOverride w:ilvl="1">
+      <w:startOverride w:val="1"/>
+    </w:lvlOverride>
+    <w:lvlOverride w:ilvl="2">
+      <w:startOverride w:val="1"/>
+    </w:lvlOverride>
+    <w:lvlOverride w:ilvl="3">
+      <w:startOverride w:val="1"/>
+    </w:lvlOverride>
+    <w:lvlOverride w:ilvl="4">
+      <w:startOverride w:val="1"/>
+    </w:lvlOverride>
+    <w:lvlOverride w:ilvl="5">
+      <w:startOverride w:val="1"/>
+    </w:lvlOverride>
+    <w:lvlOverride w:ilvl="6">
+      <w:startOverride w:val="1"/>
+    </w:lvlOverride>
+    <w:lvlOverride w:ilvl="7">
+      <w:startOverride w:val="1"/>
+    </w:lvlOverride>
+    <w:lvlOverride w:ilvl="8">
+      <w:startOverride w:val="1"/>
+    </w:lvlOverride>
+  </w:num>
+  <w:num w:numId="34">
+    <w:abstractNumId w:val="3"/>
+  </w:num>
+  <w:num w:numId="35">
+    <w:abstractNumId w:val="0"/>
+    <w:lvlOverride w:ilvl="0">
+      <w:startOverride w:val="1"/>
+    </w:lvlOverride>
+    <w:lvlOverride w:ilvl="1">
+      <w:startOverride w:val="1"/>
+    </w:lvlOverride>
+    <w:lvlOverride w:ilvl="2">
+      <w:startOverride w:val="1"/>
+    </w:lvlOverride>
+    <w:lvlOverride w:ilvl="3">
+      <w:startOverride w:val="1"/>
+    </w:lvlOverride>
+    <w:lvlOverride w:ilvl="4">
+      <w:startOverride w:val="1"/>
+    </w:lvlOverride>
+    <w:lvlOverride w:ilvl="5">
+      <w:startOverride w:val="1"/>
+    </w:lvlOverride>
+    <w:lvlOverride w:ilvl="6">
+      <w:startOverride w:val="1"/>
+    </w:lvlOverride>
+    <w:lvlOverride w:ilvl="7">
+      <w:startOverride w:val="1"/>
+    </w:lvlOverride>
+    <w:lvlOverride w:ilvl="8">
+      <w:startOverride w:val="1"/>
+    </w:lvlOverride>
+  </w:num>
+  <w:num w:numId="36">
+    <w:abstractNumId w:val="0"/>
+    <w:lvlOverride w:ilvl="0">
+      <w:startOverride w:val="1"/>
+    </w:lvlOverride>
+    <w:lvlOverride w:ilvl="1">
+      <w:startOverride w:val="1"/>
+    </w:lvlOverride>
+    <w:lvlOverride w:ilvl="2">
+      <w:startOverride w:val="1"/>
+    </w:lvlOverride>
+    <w:lvlOverride w:ilvl="3">
+      <w:startOverride w:val="1"/>
+    </w:lvlOverride>
+    <w:lvlOverride w:ilvl="4">
+      <w:startOverride w:val="1"/>
+    </w:lvlOverride>
+    <w:lvlOverride w:ilvl="5">
+      <w:startOverride w:val="1"/>
+    </w:lvlOverride>
+    <w:lvlOverride w:ilvl="6">
+      <w:startOverride w:val="1"/>
+    </w:lvlOverride>
+    <w:lvlOverride w:ilvl="7">
+      <w:startOverride w:val="1"/>
+    </w:lvlOverride>
+    <w:lvlOverride w:ilvl="8">
+      <w:startOverride w:val="1"/>
+    </w:lvlOverride>
+  </w:num>
+  <w:num w:numId="37">
+    <w:abstractNumId w:val="0"/>
+    <w:lvlOverride w:ilvl="0">
+      <w:startOverride w:val="1"/>
+    </w:lvlOverride>
+    <w:lvlOverride w:ilvl="1">
+      <w:startOverride w:val="1"/>
+    </w:lvlOverride>
+    <w:lvlOverride w:ilvl="2">
+      <w:startOverride w:val="1"/>
+    </w:lvlOverride>
+    <w:lvlOverride w:ilvl="3">
+      <w:startOverride w:val="1"/>
+    </w:lvlOverride>
+    <w:lvlOverride w:ilvl="4">
+      <w:startOverride w:val="1"/>
+    </w:lvlOverride>
+    <w:lvlOverride w:ilvl="5">
+      <w:startOverride w:val="1"/>
+    </w:lvlOverride>
+    <w:lvlOverride w:ilvl="6">
+      <w:startOverride w:val="1"/>
+    </w:lvlOverride>
+    <w:lvlOverride w:ilvl="7">
+      <w:startOverride w:val="1"/>
+    </w:lvlOverride>
+    <w:lvlOverride w:ilvl="8">
+      <w:startOverride w:val="1"/>
+    </w:lvlOverride>
+  </w:num>
+  <w:num w:numId="38">
+    <w:abstractNumId w:val="2"/>
+    <w:lvlOverride w:ilvl="0">
+      <w:startOverride w:val="3"/>
+    </w:lvlOverride>
+    <w:lvlOverride w:ilvl="1">
+      <w:startOverride w:val="3"/>
+    </w:lvlOverride>
+    <w:lvlOverride w:ilvl="2">
+      <w:startOverride w:val="3"/>
+    </w:lvlOverride>
+    <w:lvlOverride w:ilvl="3">
+      <w:startOverride w:val="3"/>
+    </w:lvlOverride>
+    <w:lvlOverride w:ilvl="4">
+      <w:startOverride w:val="3"/>
+    </w:lvlOverride>
+    <w:lvlOverride w:ilvl="5">
+      <w:startOverride w:val="3"/>
+    </w:lvlOverride>
+    <w:lvlOverride w:ilvl="6">
+      <w:startOverride w:val="3"/>
+    </w:lvlOverride>
+    <w:lvlOverride w:ilvl="7">
+      <w:startOverride w:val="3"/>
+    </w:lvlOverride>
+    <w:lvlOverride w:ilvl="8">
+      <w:startOverride w:val="3"/>
+    </w:lvlOverride>
+  </w:num>
+  <w:num w:numId="39">
+    <w:abstractNumId w:val="0"/>
+    <w:lvlOverride w:ilvl="0">
+      <w:startOverride w:val="1"/>
+    </w:lvlOverride>
+    <w:lvlOverride w:ilvl="1">
+      <w:startOverride w:val="1"/>
+    </w:lvlOverride>
+    <w:lvlOverride w:ilvl="2">
+      <w:startOverride w:val="1"/>
+    </w:lvlOverride>
+    <w:lvlOverride w:ilvl="3">
+      <w:startOverride w:val="1"/>
+    </w:lvlOverride>
+    <w:lvlOverride w:ilvl="4">
+      <w:startOverride w:val="1"/>
+    </w:lvlOverride>
+    <w:lvlOverride w:ilvl="5">
+      <w:startOverride w:val="1"/>
+    </w:lvlOverride>
+    <w:lvlOverride w:ilvl="6">
+      <w:startOverride w:val="1"/>
+    </w:lvlOverride>
+    <w:lvlOverride w:ilvl="7">
+      <w:startOverride w:val="1"/>
+    </w:lvlOverride>
+    <w:lvlOverride w:ilvl="8">
+      <w:startOverride w:val="1"/>
+    </w:lvlOverride>
+  </w:num>
+  <w:num w:numId="40">
+    <w:abstractNumId w:val="0"/>
+    <w:lvlOverride w:ilvl="0">
+      <w:startOverride w:val="1"/>
+    </w:lvlOverride>
+    <w:lvlOverride w:ilvl="1">
+      <w:startOverride w:val="1"/>
+    </w:lvlOverride>
+    <w:lvlOverride w:ilvl="2">
+      <w:startOverride w:val="1"/>
+    </w:lvlOverride>
+    <w:lvlOverride w:ilvl="3">
+      <w:startOverride w:val="1"/>
+    </w:lvlOverride>
+    <w:lvlOverride w:ilvl="4">
+      <w:startOverride w:val="1"/>
+    </w:lvlOverride>
+    <w:lvlOverride w:ilvl="5">
+      <w:startOverride w:val="1"/>
+    </w:lvlOverride>
+    <w:lvlOverride w:ilvl="6">
+      <w:startOverride w:val="1"/>
+    </w:lvlOverride>
+    <w:lvlOverride w:ilvl="7">
+      <w:startOverride w:val="1"/>
+    </w:lvlOverride>
+    <w:lvlOverride w:ilvl="8">
+      <w:startOverride w:val="1"/>
+    </w:lvlOverride>
+  </w:num>
+  <w:num w:numId="41">
+    <w:abstractNumId w:val="2"/>
+    <w:lvlOverride w:ilvl="0">
+      <w:startOverride w:val="3"/>
+    </w:lvlOverride>
+    <w:lvlOverride w:ilvl="1">
+      <w:startOverride w:val="3"/>
+    </w:lvlOverride>
+    <w:lvlOverride w:ilvl="2">
+      <w:startOverride w:val="3"/>
+    </w:lvlOverride>
+    <w:lvlOverride w:ilvl="3">
+      <w:startOverride w:val="3"/>
+    </w:lvlOverride>
+    <w:lvlOverride w:ilvl="4">
+      <w:startOverride w:val="3"/>
+    </w:lvlOverride>
+    <w:lvlOverride w:ilvl="5">
+      <w:startOverride w:val="3"/>
+    </w:lvlOverride>
+    <w:lvlOverride w:ilvl="6">
+      <w:startOverride w:val="3"/>
+    </w:lvlOverride>
+    <w:lvlOverride w:ilvl="7">
+      <w:startOverride w:val="3"/>
+    </w:lvlOverride>
+    <w:lvlOverride w:ilvl="8">
+      <w:startOverride w:val="3"/>
+    </w:lvlOverride>
+  </w:num>
+  <w:num w:numId="42">
+    <w:abstractNumId w:val="0"/>
+    <w:lvlOverride w:ilvl="0">
+      <w:startOverride w:val="1"/>
+    </w:lvlOverride>
+    <w:lvlOverride w:ilvl="1">
+      <w:startOverride w:val="1"/>
+    </w:lvlOverride>
+    <w:lvlOverride w:ilvl="2">
+      <w:startOverride w:val="1"/>
+    </w:lvlOverride>
+    <w:lvlOverride w:ilvl="3">
+      <w:startOverride w:val="1"/>
+    </w:lvlOverride>
+    <w:lvlOverride w:ilvl="4">
+      <w:startOverride w:val="1"/>
+    </w:lvlOverride>
+    <w:lvlOverride w:ilvl="5">
+      <w:startOverride w:val="1"/>
+    </w:lvlOverride>
+    <w:lvlOverride w:ilvl="6">
+      <w:startOverride w:val="1"/>
+    </w:lvlOverride>
+    <w:lvlOverride w:ilvl="7">
+      <w:startOverride w:val="1"/>
+    </w:lvlOverride>
+    <w:lvlOverride w:ilvl="8">
+      <w:startOverride w:val="1"/>
+    </w:lvlOverride>
+  </w:num>
+  <w:num w:numId="43">
+    <w:abstractNumId w:val="0"/>
+    <w:lvlOverride w:ilvl="0">
+      <w:startOverride w:val="1"/>
+    </w:lvlOverride>
+    <w:lvlOverride w:ilvl="1">
+      <w:startOverride w:val="1"/>
+    </w:lvlOverride>
+    <w:lvlOverride w:ilvl="2">
+      <w:startOverride w:val="1"/>
+    </w:lvlOverride>
+    <w:lvlOverride w:ilvl="3">
+      <w:startOverride w:val="1"/>
+    </w:lvlOverride>
+    <w:lvlOverride w:ilvl="4">
+      <w:startOverride w:val="1"/>
+    </w:lvlOverride>
+    <w:lvlOverride w:ilvl="5">
+      <w:startOverride w:val="1"/>
+    </w:lvlOverride>
+    <w:lvlOverride w:ilvl="6">
+      <w:startOverride w:val="1"/>
+    </w:lvlOverride>
+    <w:lvlOverride w:ilvl="7">
+      <w:startOverride w:val="1"/>
+    </w:lvlOverride>
+    <w:lvlOverride w:ilvl="8">
+      <w:startOverride w:val="1"/>
+    </w:lvlOverride>
+  </w:num>
+  <w:num w:numId="44">
+    <w:abstractNumId w:val="2"/>
+    <w:lvlOverride w:ilvl="0">
+      <w:startOverride w:val="3"/>
+    </w:lvlOverride>
+    <w:lvlOverride w:ilvl="1">
+      <w:startOverride w:val="3"/>
+    </w:lvlOverride>
+    <w:lvlOverride w:ilvl="2">
+      <w:startOverride w:val="3"/>
+    </w:lvlOverride>
+    <w:lvlOverride w:ilvl="3">
+      <w:startOverride w:val="3"/>
+    </w:lvlOverride>
+    <w:lvlOverride w:ilvl="4">
+      <w:startOverride w:val="3"/>
+    </w:lvlOverride>
+    <w:lvlOverride w:ilvl="5">
+      <w:startOverride w:val="3"/>
+    </w:lvlOverride>
+    <w:lvlOverride w:ilvl="6">
+      <w:startOverride w:val="3"/>
+    </w:lvlOverride>
+    <w:lvlOverride w:ilvl="7">
+      <w:startOverride w:val="3"/>
+    </w:lvlOverride>
+    <w:lvlOverride w:ilvl="8">
+      <w:startOverride w:val="3"/>
     </w:lvlOverride>
   </w:num>
 </w:numbering>
@@ -4100,16 +6003,4 @@
   </a:objectDefaults>
   <a:extraClrSchemeLst/>
 </a:theme>
-</file>
-
-<file path=customXml/item1.xml><?xml version="1.0" encoding="utf-8"?>
-<b:Sources xmlns:b="http://schemas.openxmlformats.org/officeDocument/2006/bibliography" xmlns="http://schemas.openxmlformats.org/officeDocument/2006/bibliography" SelectedStyle="/APASixthEditionOfficeOnline.xsl" StyleName="APA" Version="6"/>
-</file>
-
-<file path=customXml/itemProps1.xml><?xml version="1.0" encoding="utf-8"?>
-<ds:datastoreItem xmlns:ds="http://schemas.openxmlformats.org/officeDocument/2006/customXml" ds:itemID="{CB8F98CE-1C65-5245-A6ED-F8B293FC2A7A}">
-  <ds:schemaRefs>
-    <ds:schemaRef ds:uri="http://schemas.openxmlformats.org/officeDocument/2006/bibliography"/>
-  </ds:schemaRefs>
-</ds:datastoreItem>
 </file>
</xml_diff>

<commit_message>
arreglé figura de encabezado de página. Ahora la muestra
</commit_message>
<xml_diff>
--- a/TemplateWord_Erizo.docx
+++ b/TemplateWord_Erizo.docx
@@ -1477,10 +1477,7 @@
         <w:pStyle w:val="FirstParagraph"/>
       </w:pPr>
       <w:r>
-        <w:t>Evaluar el estado de situación del/de los recurso/s objetivo y generar y analizar información que permita apoyar el establecimiento de medidas de administración</w:t>
-      </w:r>
-      <w:r>
-        <w:t xml:space="preserve"> y la implementación y evaluación de Planes de Manejo de pesquerías bentónicas.</w:t>
+        <w:t>Evaluar el estado de situación del/de los recurso/s objetivo y generar y analizar información que permita apoyar el establecimiento de medidas de administración y la implementación y evaluación de Planes de Manejo de pesquerías bentónicas.</w:t>
       </w:r>
     </w:p>
     <w:p>
@@ -1500,10 +1497,7 @@
         <w:pStyle w:val="FirstParagraph"/>
       </w:pPr>
       <w:r>
-        <w:t>4.2.1.    Efectuar el análisis de la situación actualizada del recurso y su pesquería sobre la base de la información generada y disponible a la fech</w:t>
-      </w:r>
-      <w:r>
-        <w:t>a, con la realización de evaluaciones de stock de los recursos, según corresponda.</w:t>
+        <w:t>4.2.1.    Efectuar el análisis de la situación actualizada del recurso y su pesquería sobre la base de la información generada y disponible a la fecha, con la realización de evaluaciones de stock de los recursos, según corresponda.</w:t>
       </w:r>
     </w:p>
     <w:p>
@@ -1519,10 +1513,7 @@
         <w:pStyle w:val="Textoindependiente"/>
       </w:pPr>
       <w:r>
-        <w:t>4.2.3.    Evaluar el desempeño de los Planes de Manejo y pro</w:t>
-      </w:r>
-      <w:r>
-        <w:t>poner adaptaciones en función de la información disponible.</w:t>
+        <w:t>4.2.3.    Evaluar el desempeño de los Planes de Manejo y proponer adaptaciones en función de la información disponible.</w:t>
       </w:r>
     </w:p>
     <w:p>
@@ -1553,10 +1544,7 @@
       <w:bookmarkStart w:id="18" w:name="objetivo-específico-4.2.1"/>
       <w:bookmarkStart w:id="19" w:name="_Toc54977704"/>
       <w:r>
-        <w:t>5.1. Objetivo esp</w:t>
-      </w:r>
-      <w:r>
-        <w:t>ecífico 4.2.1</w:t>
+        <w:t>5.1. Objetivo específico 4.2.1</w:t>
       </w:r>
       <w:bookmarkEnd w:id="18"/>
       <w:bookmarkEnd w:id="19"/>
@@ -1585,13 +1573,7 @@
         <w:rPr>
           <w:i/>
         </w:rPr>
-        <w:t>Loxechinu</w:t>
-      </w:r>
-      <w:r>
-        <w:rPr>
-          <w:i/>
-        </w:rPr>
-        <w:t>s albus</w:t>
+        <w:t>Loxechinus albus</w:t>
       </w:r>
       <w:r>
         <w:t>).</w:t>
@@ -1800,10 +1782,7 @@
         </w:numPr>
       </w:pPr>
       <w:r>
-        <w:t xml:space="preserve">Análisis de ajustes y </w:t>
-      </w:r>
-      <w:r>
-        <w:t>residuales</w:t>
+        <w:t>Análisis de ajustes y residuales</w:t>
       </w:r>
     </w:p>
     <w:p>
@@ -1872,13 +1851,7 @@
         <w:rPr>
           <w:i/>
         </w:rPr>
-        <w:t>“</w:t>
-      </w:r>
-      <w:r>
-        <w:rPr>
-          <w:i/>
-        </w:rPr>
-        <w:t>Efectuar el análisis de la situación actualizada del recurso y su pesquería sobre la base de la información generada y disponible la fecha para la realización de evaluaciones de stock de los recursos”.</w:t>
+        <w:t>“Efectuar el análisis de la situación actualizada del recurso y su pesquería sobre la base de la información generada y disponible la fecha para la realización de evaluaciones de stock de los recursos”.</w:t>
       </w:r>
     </w:p>
     <w:p>
@@ -1899,10 +1872,7 @@
       </w:pPr>
       <w:bookmarkStart w:id="33" w:name="diagnóstico-del-modelo-1"/>
       <w:r>
-        <w:t>Diagnóstic</w:t>
-      </w:r>
-      <w:r>
-        <w:t>o del modelo</w:t>
+        <w:t>Diagnóstico del modelo</w:t>
       </w:r>
       <w:bookmarkEnd w:id="33"/>
     </w:p>
@@ -1992,14 +1962,7 @@
           <w:sz w:val="22"/>
           <w:szCs w:val="22"/>
         </w:rPr>
-        <w:t>. Ajuste del modelo a la información de CPUE, desembarque para el erizo de la zona X Norte. Los puntos representan a las observaciones junto a sus niveles de incertidumbre. La línea negra sól</w:t>
-      </w:r>
-      <w:r>
-        <w:rPr>
-          <w:sz w:val="22"/>
-          <w:szCs w:val="22"/>
-        </w:rPr>
-        <w:t>ida muestra el valor estimado por el modelo</w:t>
+        <w:t>. Ajuste del modelo a la información de CPUE, desembarque para el erizo de la zona X Norte. Los puntos representan a las observaciones junto a sus niveles de incertidumbre. La línea negra sólida muestra el valor estimado por el modelo</w:t>
       </w:r>
     </w:p>
     <w:p>
@@ -2318,10 +2281,7 @@
         <w:t>Figura 1</w:t>
       </w:r>
       <w:r>
-        <w:t>. Ajuste del modelo a la información de CPUE, desembarque para el erizo de la</w:t>
-      </w:r>
-      <w:r>
-        <w:t xml:space="preserve"> zona X Sur. Los puntos representan a las observaciones junto a sus niveles de incertidumbre. La línea negra sólida muestra el valor estimado por el modelo</w:t>
+        <w:t>. Ajuste del modelo a la información de CPUE, desembarque para el erizo de la zona X Sur. Los puntos representan a las observaciones junto a sus niveles de incertidumbre. La línea negra sólida muestra el valor estimado por el modelo</w:t>
       </w:r>
     </w:p>
     <w:p>
@@ -2409,10 +2369,7 @@
         <w:t>Figura x</w:t>
       </w:r>
       <w:r>
-        <w:t>. Patr</w:t>
-      </w:r>
-      <w:r>
-        <w:t>ón retrospectivo estándar (panel izquierdo) y relativo (panel derecho) de los reclutamientos</w:t>
+        <w:t>. Patrón retrospectivo estándar (panel izquierdo) y relativo (panel derecho) de los reclutamientos</w:t>
       </w:r>
     </w:p>
     <w:p>
@@ -2509,10 +2466,7 @@
       </w:pPr>
       <w:bookmarkStart w:id="42" w:name="puntos-biológicos-de-referencia-1"/>
       <w:r>
-        <w:t>Puntos Biológicos de R</w:t>
-      </w:r>
-      <w:r>
-        <w:t>eferencia</w:t>
+        <w:t>Puntos Biológicos de Referencia</w:t>
       </w:r>
       <w:bookmarkEnd w:id="42"/>
     </w:p>
@@ -2655,10 +2609,7 @@
         </w:numPr>
       </w:pPr>
       <w:r>
-        <w:t>An</w:t>
-      </w:r>
-      <w:r>
-        <w:t>álisis retrospectivo</w:t>
+        <w:t>Análisis retrospectivo</w:t>
       </w:r>
     </w:p>
     <w:p>
@@ -2745,7 +2696,6 @@
       </w:pPr>
       <w:bookmarkStart w:id="48" w:name="variables-de-estado-1"/>
       <w:r>
-        <w:lastRenderedPageBreak/>
         <w:t>Variables de estado</w:t>
       </w:r>
       <w:bookmarkEnd w:id="48"/>
@@ -3122,14 +3072,7 @@
         <w:sz w:val="15"/>
         <w:szCs w:val="15"/>
       </w:rPr>
-      <w:t xml:space="preserve">PROGRAMA DE SEGUIMIENTO DE LAS PESQUERÍAS BENTÓNICAS BAJO PLANES DE </w:t>
-    </w:r>
-    <w:r>
-      <w:rPr>
-        <w:sz w:val="15"/>
-        <w:szCs w:val="15"/>
-      </w:rPr>
-      <w:t>MANEJO, AÑO 2019</w:t>
+      <w:t>PROGRAMA DE SEGUIMIENTO DE LAS PESQUERÍAS BENTÓNICAS BAJO PLANES DE MANEJO, AÑO 2019</w:t>
     </w:r>
   </w:p>
 </w:ftr>
@@ -3165,56 +3108,6 @@
         <w:szCs w:val="2"/>
       </w:rPr>
     </w:pPr>
-    <w:r>
-      <w:rPr>
-        <w:noProof/>
-      </w:rPr>
-      <w:drawing>
-        <wp:inline distT="0" distB="0" distL="0" distR="0" wp14:anchorId="10278958" wp14:editId="57CCACB7">
-          <wp:extent cx="553085" cy="676275"/>
-          <wp:effectExtent l="19050" t="0" r="0" b="0"/>
-          <wp:docPr id="224" name="Imagen 93" descr="lgotipo_ifop_en_b_y_n_relieve"/>
-          <wp:cNvGraphicFramePr>
-            <a:graphicFrameLocks xmlns:a="http://schemas.openxmlformats.org/drawingml/2006/main" noChangeAspect="1"/>
-          </wp:cNvGraphicFramePr>
-          <a:graphic xmlns:a="http://schemas.openxmlformats.org/drawingml/2006/main">
-            <a:graphicData uri="http://schemas.openxmlformats.org/drawingml/2006/picture">
-              <pic:pic xmlns:pic="http://schemas.openxmlformats.org/drawingml/2006/picture">
-                <pic:nvPicPr>
-                  <pic:cNvPr id="0" name="Imagen 93" descr="lgotipo_ifop_en_b_y_n_relieve"/>
-                  <pic:cNvPicPr>
-                    <a:picLocks noChangeAspect="1" noChangeArrowheads="1"/>
-                  </pic:cNvPicPr>
-                </pic:nvPicPr>
-                <pic:blipFill>
-                  <a:blip r:embed="rId1"/>
-                  <a:srcRect l="2719" t="1686" r="2719" b="3572"/>
-                  <a:stretch>
-                    <a:fillRect/>
-                  </a:stretch>
-                </pic:blipFill>
-                <pic:spPr bwMode="auto">
-                  <a:xfrm>
-                    <a:off x="0" y="0"/>
-                    <a:ext cx="553085" cy="676275"/>
-                  </a:xfrm>
-                  <a:prstGeom prst="rect">
-                    <a:avLst/>
-                  </a:prstGeom>
-                  <a:noFill/>
-                  <a:ln w="9525">
-                    <a:noFill/>
-                    <a:miter lim="800000"/>
-                    <a:headEnd/>
-                    <a:tailEnd/>
-                  </a:ln>
-                </pic:spPr>
-              </pic:pic>
-            </a:graphicData>
-          </a:graphic>
-        </wp:inline>
-      </w:drawing>
-    </w:r>
   </w:p>
   <w:p>
     <w:pPr>
@@ -3225,6 +3118,87 @@
         <w:szCs w:val="2"/>
       </w:rPr>
     </w:pPr>
+  </w:p>
+  <w:p>
+    <w:pPr>
+      <w:pStyle w:val="Encabezado"/>
+      <w:pBdr>
+        <w:bottom w:val="dotted" w:sz="6" w:space="0" w:color="auto"/>
+      </w:pBdr>
+      <w:jc w:val="center"/>
+      <w:rPr>
+        <w:spacing w:val="14"/>
+        <w:sz w:val="15"/>
+      </w:rPr>
+    </w:pPr>
+  </w:p>
+  <w:p>
+    <w:pPr>
+      <w:pStyle w:val="Encabezado"/>
+      <w:pBdr>
+        <w:bottom w:val="dotted" w:sz="6" w:space="0" w:color="auto"/>
+      </w:pBdr>
+      <w:jc w:val="center"/>
+      <w:rPr>
+        <w:spacing w:val="14"/>
+        <w:sz w:val="15"/>
+      </w:rPr>
+    </w:pPr>
+    <w:r>
+      <w:rPr>
+        <w:b/>
+        <w:bCs/>
+        <w:noProof/>
+        <w:spacing w:val="-3"/>
+        <w:kern w:val="1"/>
+        <w:lang w:eastAsia="es-CL"/>
+      </w:rPr>
+      <w:drawing>
+        <wp:inline distT="0" distB="0" distL="0" distR="0" wp14:anchorId="62C127AF" wp14:editId="271C55B8">
+          <wp:extent cx="572770" cy="694690"/>
+          <wp:effectExtent l="0" t="0" r="0" b="0"/>
+          <wp:docPr id="898" name="Imagen 898" descr="Imagen que contiene dibujo&#10;&#10;Descripción generada automáticamente"/>
+          <wp:cNvGraphicFramePr>
+            <a:graphicFrameLocks xmlns:a="http://schemas.openxmlformats.org/drawingml/2006/main" noChangeAspect="1"/>
+          </wp:cNvGraphicFramePr>
+          <a:graphic xmlns:a="http://schemas.openxmlformats.org/drawingml/2006/main">
+            <a:graphicData uri="http://schemas.openxmlformats.org/drawingml/2006/picture">
+              <pic:pic xmlns:pic="http://schemas.openxmlformats.org/drawingml/2006/picture">
+                <pic:nvPicPr>
+                  <pic:cNvPr id="898" name="Imagen 898" descr="Imagen que contiene dibujo&#10;&#10;Descripción generada automáticamente"/>
+                  <pic:cNvPicPr>
+                    <a:picLocks noChangeAspect="1" noChangeArrowheads="1"/>
+                  </pic:cNvPicPr>
+                </pic:nvPicPr>
+                <pic:blipFill>
+                  <a:blip r:embed="rId1">
+                    <a:extLst>
+                      <a:ext uri="{28A0092B-C50C-407E-A947-70E740481C1C}">
+                        <a14:useLocalDpi xmlns:a14="http://schemas.microsoft.com/office/drawing/2010/main" val="0"/>
+                      </a:ext>
+                    </a:extLst>
+                  </a:blip>
+                  <a:srcRect/>
+                  <a:stretch>
+                    <a:fillRect/>
+                  </a:stretch>
+                </pic:blipFill>
+                <pic:spPr bwMode="auto">
+                  <a:xfrm>
+                    <a:off x="0" y="0"/>
+                    <a:ext cx="572770" cy="694690"/>
+                  </a:xfrm>
+                  <a:prstGeom prst="rect">
+                    <a:avLst/>
+                  </a:prstGeom>
+                  <a:noFill/>
+                </pic:spPr>
+              </pic:pic>
+            </a:graphicData>
+          </a:graphic>
+        </wp:inline>
+      </w:drawing>
+    </w:r>
   </w:p>
   <w:p>
     <w:pPr>

</xml_diff>